<commit_message>
revisión de guía didáctica 10-07
</commit_message>
<xml_diff>
--- a/fuentes/contenidos/grado10/guion07/Guia_didactica_CN_10_07_CO.docx
+++ b/fuentes/contenidos/grado10/guion07/Guia_didactica_CN_10_07_CO.docx
@@ -4,258 +4,158 @@
   <w:body>
     <w:p>
       <w:pPr>
-        <w:rPr>
-          <w:rFonts w:ascii="Arial Unicode MS" w:eastAsia="Arial Unicode MS" w:hAnsi="Arial Unicode MS" w:cs="Arial Unicode MS"/>
-          <w:b/>
-          <w:sz w:val="22"/>
-          <w:szCs w:val="22"/>
-        </w:rPr>
-      </w:pPr>
-      <w:r>
-        <w:rPr>
-          <w:rFonts w:ascii="Arial Unicode MS" w:eastAsia="Arial Unicode MS" w:hAnsi="Arial Unicode MS" w:cs="Arial Unicode MS"/>
-          <w:b/>
-          <w:sz w:val="22"/>
-          <w:szCs w:val="22"/>
-        </w:rPr>
-        <w:t xml:space="preserve">Guía didáctica </w:t>
-      </w:r>
-    </w:p>
-    <w:p>
-      <w:pPr>
-        <w:rPr>
-          <w:rFonts w:ascii="Arial Unicode MS" w:eastAsia="Arial Unicode MS" w:hAnsi="Arial Unicode MS" w:cs="Arial Unicode MS"/>
-          <w:b/>
-          <w:sz w:val="22"/>
-          <w:szCs w:val="22"/>
-        </w:rPr>
-      </w:pPr>
-    </w:p>
-    <w:p>
-      <w:pPr>
-        <w:rPr>
-          <w:rFonts w:ascii="Arial Unicode MS" w:eastAsia="Arial Unicode MS" w:hAnsi="Arial Unicode MS" w:cs="Arial Unicode MS"/>
-          <w:b/>
-          <w:sz w:val="20"/>
-          <w:szCs w:val="20"/>
-        </w:rPr>
-      </w:pPr>
-      <w:r>
-        <w:rPr>
-          <w:rFonts w:ascii="Arial Unicode MS" w:eastAsia="Arial Unicode MS" w:hAnsi="Arial Unicode MS" w:cs="Arial Unicode MS"/>
-          <w:b/>
-          <w:sz w:val="20"/>
-          <w:szCs w:val="20"/>
+        <w:spacing w:line="360" w:lineRule="auto"/>
+        <w:rPr>
+          <w:rFonts w:ascii="Arial" w:eastAsia="Arial Unicode MS" w:hAnsi="Arial" w:cs="Arial"/>
+          <w:b/>
+          <w:color w:val="FF0000"/>
+        </w:rPr>
+      </w:pPr>
+      <w:r>
+        <w:rPr>
+          <w:rFonts w:ascii="Arial" w:eastAsia="Arial Unicode MS" w:hAnsi="Arial" w:cs="Arial"/>
+          <w:b/>
+          <w:color w:val="FF0000"/>
         </w:rPr>
         <w:t>CN_10_07</w:t>
       </w:r>
       <w:r>
         <w:rPr>
-          <w:rFonts w:ascii="Arial Unicode MS" w:eastAsia="Arial Unicode MS" w:hAnsi="Arial Unicode MS" w:cs="Arial Unicode MS"/>
-          <w:b/>
-          <w:sz w:val="20"/>
-          <w:szCs w:val="20"/>
+          <w:rFonts w:ascii="Arial" w:eastAsia="Arial Unicode MS" w:hAnsi="Arial" w:cs="Arial"/>
+          <w:b/>
+          <w:color w:val="FF0000"/>
         </w:rPr>
         <w:t>_CO</w:t>
       </w:r>
     </w:p>
     <w:p>
       <w:pPr>
-        <w:rPr>
-          <w:rFonts w:ascii="Arial Unicode MS" w:eastAsia="Arial Unicode MS" w:hAnsi="Arial Unicode MS" w:cs="Arial Unicode MS"/>
-          <w:b/>
-          <w:sz w:val="20"/>
-          <w:szCs w:val="20"/>
-        </w:rPr>
-      </w:pPr>
-      <w:r>
-        <w:rPr>
-          <w:rFonts w:ascii="Arial Unicode MS" w:eastAsia="Arial Unicode MS" w:hAnsi="Arial Unicode MS" w:cs="Arial Unicode MS"/>
-          <w:b/>
-          <w:sz w:val="20"/>
-          <w:szCs w:val="20"/>
+        <w:spacing w:line="360" w:lineRule="auto"/>
+        <w:rPr>
+          <w:rFonts w:ascii="Arial" w:eastAsia="Arial Unicode MS" w:hAnsi="Arial" w:cs="Arial"/>
+          <w:b/>
+          <w:color w:val="FF0000"/>
+        </w:rPr>
+      </w:pPr>
+      <w:r>
+        <w:rPr>
+          <w:rFonts w:ascii="Arial" w:eastAsia="Arial Unicode MS" w:hAnsi="Arial" w:cs="Arial"/>
+          <w:b/>
+          <w:color w:val="FF0000"/>
         </w:rPr>
         <w:t>Mecánica de fluidos</w:t>
       </w:r>
     </w:p>
     <w:p>
       <w:pPr>
-        <w:rPr>
-          <w:rFonts w:ascii="Arial Unicode MS" w:eastAsia="Arial Unicode MS" w:hAnsi="Arial Unicode MS" w:cs="Arial Unicode MS"/>
-          <w:b/>
-          <w:sz w:val="22"/>
-          <w:szCs w:val="22"/>
-        </w:rPr>
-      </w:pPr>
-      <w:bookmarkStart w:id="0" w:name="_GoBack"/>
-      <w:bookmarkEnd w:id="0"/>
-    </w:p>
-    <w:p>
-      <w:pPr>
-        <w:rPr>
-          <w:rFonts w:ascii="Arial Unicode MS" w:eastAsia="Arial Unicode MS" w:hAnsi="Arial Unicode MS" w:cs="Arial Unicode MS"/>
-          <w:b/>
-          <w:sz w:val="22"/>
-          <w:szCs w:val="22"/>
-        </w:rPr>
-      </w:pPr>
-    </w:p>
-    <w:p>
-      <w:pPr>
-        <w:rPr>
-          <w:rFonts w:ascii="Arial Unicode MS" w:eastAsia="Arial Unicode MS" w:hAnsi="Arial Unicode MS" w:cs="Arial Unicode MS"/>
-          <w:b/>
-          <w:sz w:val="22"/>
-          <w:szCs w:val="22"/>
-        </w:rPr>
-      </w:pPr>
-      <w:r>
-        <w:rPr>
-          <w:rFonts w:ascii="Arial Unicode MS" w:eastAsia="Arial Unicode MS" w:hAnsi="Arial Unicode MS" w:cs="Arial Unicode MS"/>
-          <w:b/>
-          <w:sz w:val="22"/>
-          <w:szCs w:val="22"/>
-        </w:rPr>
-        <w:t xml:space="preserve">Entorno físico </w:t>
-      </w:r>
-    </w:p>
-    <w:p>
-      <w:pPr>
-        <w:rPr>
-          <w:rFonts w:ascii="Arial Unicode MS" w:eastAsia="Arial Unicode MS" w:hAnsi="Arial Unicode MS" w:cs="Arial Unicode MS"/>
-          <w:sz w:val="22"/>
-          <w:szCs w:val="22"/>
-        </w:rPr>
-      </w:pPr>
-    </w:p>
-    <w:p>
-      <w:pPr>
-        <w:rPr>
-          <w:rFonts w:ascii="Arial Unicode MS" w:eastAsia="Arial Unicode MS" w:hAnsi="Arial Unicode MS" w:cs="Arial Unicode MS"/>
-          <w:b/>
-          <w:sz w:val="22"/>
-          <w:szCs w:val="22"/>
-        </w:rPr>
-      </w:pPr>
-      <w:r>
-        <w:rPr>
-          <w:rFonts w:ascii="Arial Unicode MS" w:eastAsia="Arial Unicode MS" w:hAnsi="Arial Unicode MS" w:cs="Arial Unicode MS"/>
-          <w:b/>
-          <w:sz w:val="22"/>
-          <w:szCs w:val="22"/>
-        </w:rPr>
-        <w:t>Estándar</w:t>
-      </w:r>
-    </w:p>
-    <w:p>
-      <w:pPr>
-        <w:rPr>
-          <w:rFonts w:ascii="Arial Unicode MS" w:eastAsia="Arial Unicode MS" w:hAnsi="Arial Unicode MS" w:cs="Arial Unicode MS"/>
-          <w:sz w:val="22"/>
-          <w:szCs w:val="22"/>
-        </w:rPr>
-      </w:pPr>
-      <w:r>
-        <w:rPr>
-          <w:rFonts w:ascii="Arial Unicode MS" w:eastAsia="Arial Unicode MS" w:hAnsi="Arial Unicode MS" w:cs="Arial Unicode MS"/>
-          <w:sz w:val="22"/>
-          <w:szCs w:val="22"/>
-        </w:rPr>
-        <w:t xml:space="preserve">El desarrollo del tema permite el alcance </w:t>
-      </w:r>
-      <w:r>
-        <w:rPr>
-          <w:rFonts w:ascii="Arial Unicode MS" w:eastAsia="Arial Unicode MS" w:hAnsi="Arial Unicode MS" w:cs="Arial Unicode MS"/>
-          <w:sz w:val="22"/>
-          <w:szCs w:val="22"/>
-        </w:rPr>
-        <w:t>del siguiente</w:t>
-      </w:r>
-      <w:r>
-        <w:rPr>
-          <w:rFonts w:ascii="Arial Unicode MS" w:eastAsia="Arial Unicode MS" w:hAnsi="Arial Unicode MS" w:cs="Arial Unicode MS"/>
-          <w:sz w:val="22"/>
-          <w:szCs w:val="22"/>
-        </w:rPr>
-        <w:t xml:space="preserve"> estándar del MEN</w:t>
-      </w:r>
-      <w:r>
-        <w:rPr>
-          <w:rFonts w:ascii="Arial Unicode MS" w:eastAsia="Arial Unicode MS" w:hAnsi="Arial Unicode MS" w:cs="Arial Unicode MS"/>
-          <w:sz w:val="22"/>
-          <w:szCs w:val="22"/>
-        </w:rPr>
-        <w:t>:</w:t>
-      </w:r>
-    </w:p>
-    <w:p>
-      <w:pPr>
-        <w:rPr>
-          <w:rFonts w:ascii="Arial Unicode MS" w:eastAsia="Arial Unicode MS" w:hAnsi="Arial Unicode MS" w:cs="Arial Unicode MS"/>
-          <w:sz w:val="22"/>
-          <w:szCs w:val="22"/>
-        </w:rPr>
-      </w:pPr>
+        <w:spacing w:line="360" w:lineRule="auto"/>
+        <w:rPr>
+          <w:rFonts w:ascii="Arial" w:eastAsia="Arial Unicode MS" w:hAnsi="Arial" w:cs="Arial"/>
+          <w:b/>
+          <w:color w:val="FF0000"/>
+        </w:rPr>
+      </w:pPr>
+      <w:r>
+        <w:rPr>
+          <w:rFonts w:ascii="Arial" w:eastAsia="Arial Unicode MS" w:hAnsi="Arial" w:cs="Arial"/>
+          <w:b/>
+          <w:color w:val="FF0000"/>
+        </w:rPr>
+        <w:t>(Objetivos)</w:t>
+      </w:r>
+    </w:p>
+    <w:p>
+      <w:pPr>
+        <w:spacing w:line="360" w:lineRule="auto"/>
+        <w:rPr>
+          <w:rFonts w:ascii="Arial" w:eastAsia="Arial Unicode MS" w:hAnsi="Arial" w:cs="Arial"/>
+          <w:b/>
+        </w:rPr>
+      </w:pPr>
+      <w:r>
+        <w:rPr>
+          <w:rFonts w:ascii="Arial" w:eastAsia="Arial Unicode MS" w:hAnsi="Arial" w:cs="Arial"/>
+          <w:b/>
+        </w:rPr>
+        <w:t>Entorno físico</w:t>
+      </w:r>
+      <w:r>
+        <w:rPr>
+          <w:rFonts w:ascii="Arial" w:eastAsia="Arial Unicode MS" w:hAnsi="Arial" w:cs="Arial"/>
+          <w:b/>
+        </w:rPr>
+        <w:t xml:space="preserve"> – Ciencia, tecnología y sociedad</w:t>
+      </w:r>
+      <w:r>
+        <w:rPr>
+          <w:rFonts w:ascii="Arial" w:eastAsia="Arial Unicode MS" w:hAnsi="Arial" w:cs="Arial"/>
+          <w:b/>
+        </w:rPr>
+        <w:t xml:space="preserve"> </w:t>
+      </w:r>
+      <w:r>
+        <w:rPr>
+          <w:rFonts w:ascii="Arial" w:eastAsia="Arial Unicode MS" w:hAnsi="Arial" w:cs="Arial"/>
+          <w:b/>
+        </w:rPr>
+        <w:t xml:space="preserve"> </w:t>
+      </w:r>
+    </w:p>
+    <w:p>
+      <w:pPr>
+        <w:spacing w:line="360" w:lineRule="auto"/>
+        <w:rPr>
+          <w:rFonts w:ascii="Arial" w:eastAsia="Arial Unicode MS" w:hAnsi="Arial" w:cs="Arial"/>
+        </w:rPr>
+      </w:pPr>
+      <w:r>
+        <w:rPr>
+          <w:rFonts w:ascii="Arial" w:eastAsia="Arial Unicode MS" w:hAnsi="Arial" w:cs="Arial"/>
+        </w:rPr>
+        <w:t xml:space="preserve">Explico el comportamiento de fluidos en movimiento y en reposo. </w:t>
+      </w:r>
+    </w:p>
+    <w:p>
+      <w:pPr>
+        <w:spacing w:line="360" w:lineRule="auto"/>
+        <w:rPr>
+          <w:rFonts w:ascii="Arial" w:eastAsia="Arial Unicode MS" w:hAnsi="Arial" w:cs="Arial"/>
+          <w:b/>
+          <w:color w:val="FF0000"/>
+        </w:rPr>
+      </w:pPr>
+      <w:r>
+        <w:rPr>
+          <w:rFonts w:ascii="Arial" w:eastAsia="Arial Unicode MS" w:hAnsi="Arial" w:cs="Arial"/>
+          <w:b/>
+          <w:color w:val="FF0000"/>
+        </w:rPr>
+        <w:t>(</w:t>
+      </w:r>
+      <w:r>
+        <w:rPr>
+          <w:rFonts w:ascii="Arial" w:eastAsia="Arial Unicode MS" w:hAnsi="Arial" w:cs="Arial"/>
+          <w:b/>
+          <w:color w:val="FF0000"/>
+        </w:rPr>
+        <w:t>Competencias</w:t>
+      </w:r>
+      <w:r>
+        <w:rPr>
+          <w:rFonts w:ascii="Arial" w:eastAsia="Arial Unicode MS" w:hAnsi="Arial" w:cs="Arial"/>
+          <w:b/>
+          <w:color w:val="FF0000"/>
+        </w:rPr>
+        <w:t>)</w:t>
+      </w:r>
     </w:p>
     <w:p>
       <w:pPr>
         <w:pStyle w:val="Prrafodelista"/>
-        <w:numPr>
-          <w:ilvl w:val="0"/>
-          <w:numId w:val="5"/>
-        </w:numPr>
-        <w:rPr>
-          <w:rFonts w:ascii="Arial Unicode MS" w:eastAsia="Arial Unicode MS" w:hAnsi="Arial Unicode MS" w:cs="Arial Unicode MS"/>
-          <w:sz w:val="22"/>
-          <w:szCs w:val="22"/>
-        </w:rPr>
-      </w:pPr>
-      <w:r>
-        <w:rPr>
-          <w:rFonts w:ascii="Arial Unicode MS" w:eastAsia="Arial Unicode MS" w:hAnsi="Arial Unicode MS" w:cs="Arial Unicode MS"/>
-          <w:sz w:val="22"/>
-          <w:szCs w:val="22"/>
-        </w:rPr>
-        <w:t xml:space="preserve">Explico el comportamiento de fluidos en movimiento y en reposo. </w:t>
-      </w:r>
-    </w:p>
-    <w:p>
-      <w:pPr>
-        <w:rPr>
-          <w:rFonts w:ascii="Arial Unicode MS" w:eastAsia="Arial Unicode MS" w:hAnsi="Arial Unicode MS" w:cs="Arial Unicode MS"/>
-          <w:sz w:val="22"/>
-          <w:szCs w:val="22"/>
-        </w:rPr>
-      </w:pPr>
-    </w:p>
-    <w:p>
-      <w:pPr>
-        <w:rPr>
-          <w:rFonts w:ascii="Arial Unicode MS" w:eastAsia="Arial Unicode MS" w:hAnsi="Arial Unicode MS" w:cs="Arial Unicode MS"/>
-          <w:b/>
-          <w:sz w:val="22"/>
-          <w:szCs w:val="22"/>
-        </w:rPr>
-      </w:pPr>
-      <w:r>
-        <w:rPr>
-          <w:rFonts w:ascii="Arial Unicode MS" w:eastAsia="Arial Unicode MS" w:hAnsi="Arial Unicode MS" w:cs="Arial Unicode MS"/>
-          <w:b/>
-          <w:sz w:val="22"/>
-          <w:szCs w:val="22"/>
-        </w:rPr>
-        <w:t>Pensamiento científico natural -  Competencias</w:t>
-      </w:r>
-    </w:p>
-    <w:p>
-      <w:pPr>
-        <w:pStyle w:val="Prrafodelista"/>
-        <w:spacing w:after="160" w:line="259" w:lineRule="auto"/>
+        <w:spacing w:after="160" w:line="360" w:lineRule="auto"/>
         <w:jc w:val="both"/>
         <w:rPr>
-          <w:rFonts w:ascii="Arial Unicode MS" w:eastAsia="Arial Unicode MS" w:hAnsi="Arial Unicode MS" w:cs="Arial Unicode MS"/>
-          <w:sz w:val="22"/>
-          <w:szCs w:val="22"/>
+          <w:rFonts w:ascii="Arial" w:eastAsia="Arial Unicode MS" w:hAnsi="Arial" w:cs="Arial"/>
         </w:rPr>
       </w:pPr>
     </w:p>
@@ -266,35 +166,33 @@
           <w:ilvl w:val="0"/>
           <w:numId w:val="3"/>
         </w:numPr>
-        <w:spacing w:after="160" w:line="259" w:lineRule="auto"/>
+        <w:spacing w:after="160" w:line="360" w:lineRule="auto"/>
         <w:jc w:val="both"/>
         <w:rPr>
-          <w:rFonts w:ascii="Arial Unicode MS" w:eastAsia="Arial Unicode MS" w:hAnsi="Arial Unicode MS" w:cs="Arial Unicode MS"/>
-          <w:sz w:val="22"/>
-          <w:szCs w:val="22"/>
-        </w:rPr>
-      </w:pPr>
-      <w:r>
-        <w:rPr>
-          <w:rFonts w:ascii="Arial Unicode MS" w:eastAsia="Arial Unicode MS" w:hAnsi="Arial Unicode MS" w:cs="Arial Unicode MS"/>
-          <w:sz w:val="22"/>
-          <w:szCs w:val="22"/>
+          <w:rFonts w:ascii="Arial" w:eastAsia="Arial Unicode MS" w:hAnsi="Arial" w:cs="Arial"/>
+        </w:rPr>
+      </w:pPr>
+      <w:r>
+        <w:rPr>
+          <w:rFonts w:ascii="Arial" w:eastAsia="Arial Unicode MS" w:hAnsi="Arial" w:cs="Arial"/>
         </w:rPr>
         <w:t xml:space="preserve">Aplicar </w:t>
       </w:r>
       <w:r>
         <w:rPr>
-          <w:rFonts w:ascii="Arial Unicode MS" w:eastAsia="Arial Unicode MS" w:hAnsi="Arial Unicode MS" w:cs="Arial Unicode MS"/>
-          <w:sz w:val="22"/>
-          <w:szCs w:val="22"/>
+          <w:rFonts w:ascii="Arial" w:eastAsia="Arial Unicode MS" w:hAnsi="Arial" w:cs="Arial"/>
         </w:rPr>
         <w:t>el concepto de presión al comportamiento de fluidos (líquidos y gases)</w:t>
       </w:r>
       <w:r>
         <w:rPr>
-          <w:rFonts w:ascii="Arial Unicode MS" w:eastAsia="Arial Unicode MS" w:hAnsi="Arial Unicode MS" w:cs="Arial Unicode MS"/>
-          <w:sz w:val="22"/>
-          <w:szCs w:val="22"/>
+          <w:rFonts w:ascii="Arial" w:eastAsia="Arial Unicode MS" w:hAnsi="Arial" w:cs="Arial"/>
+        </w:rPr>
+        <w:t>.</w:t>
+      </w:r>
+      <w:r>
+        <w:rPr>
+          <w:rFonts w:ascii="Arial" w:eastAsia="Arial Unicode MS" w:hAnsi="Arial" w:cs="Arial"/>
         </w:rPr>
         <w:t xml:space="preserve"> </w:t>
       </w:r>
@@ -306,27 +204,21 @@
           <w:ilvl w:val="0"/>
           <w:numId w:val="2"/>
         </w:numPr>
-        <w:spacing w:after="160" w:line="259" w:lineRule="auto"/>
+        <w:spacing w:after="160" w:line="360" w:lineRule="auto"/>
         <w:jc w:val="both"/>
         <w:rPr>
-          <w:rFonts w:ascii="Arial Unicode MS" w:eastAsia="Arial Unicode MS" w:hAnsi="Arial Unicode MS" w:cs="Arial Unicode MS"/>
-          <w:sz w:val="22"/>
-          <w:szCs w:val="22"/>
-        </w:rPr>
-      </w:pPr>
-      <w:r>
-        <w:rPr>
-          <w:rFonts w:ascii="Arial Unicode MS" w:eastAsia="Arial Unicode MS" w:hAnsi="Arial Unicode MS" w:cs="Arial Unicode MS"/>
-          <w:sz w:val="22"/>
-          <w:szCs w:val="22"/>
+          <w:rFonts w:ascii="Arial" w:eastAsia="Arial Unicode MS" w:hAnsi="Arial" w:cs="Arial"/>
+        </w:rPr>
+      </w:pPr>
+      <w:r>
+        <w:rPr>
+          <w:rFonts w:ascii="Arial" w:eastAsia="Arial Unicode MS" w:hAnsi="Arial" w:cs="Arial"/>
         </w:rPr>
         <w:t xml:space="preserve">Explicar cómo </w:t>
       </w:r>
       <w:r>
         <w:rPr>
-          <w:rFonts w:ascii="Arial Unicode MS" w:eastAsia="Arial Unicode MS" w:hAnsi="Arial Unicode MS" w:cs="Arial Unicode MS"/>
-          <w:sz w:val="22"/>
-          <w:szCs w:val="22"/>
+          <w:rFonts w:ascii="Arial" w:eastAsia="Arial Unicode MS" w:hAnsi="Arial" w:cs="Arial"/>
         </w:rPr>
         <w:t>se relaciona la presión atmosférica con el comportamiento climático.</w:t>
       </w:r>
@@ -338,59 +230,45 @@
           <w:ilvl w:val="0"/>
           <w:numId w:val="2"/>
         </w:numPr>
-        <w:spacing w:after="160" w:line="259" w:lineRule="auto"/>
+        <w:spacing w:after="160" w:line="360" w:lineRule="auto"/>
         <w:jc w:val="both"/>
         <w:rPr>
-          <w:rFonts w:ascii="Arial Unicode MS" w:eastAsia="Arial Unicode MS" w:hAnsi="Arial Unicode MS" w:cs="Arial Unicode MS"/>
-          <w:sz w:val="22"/>
-          <w:szCs w:val="22"/>
-        </w:rPr>
-      </w:pPr>
-      <w:r>
-        <w:rPr>
-          <w:rFonts w:ascii="Arial Unicode MS" w:eastAsia="Arial Unicode MS" w:hAnsi="Arial Unicode MS" w:cs="Arial Unicode MS"/>
-          <w:sz w:val="22"/>
-          <w:szCs w:val="22"/>
+          <w:rFonts w:ascii="Arial" w:eastAsia="Arial Unicode MS" w:hAnsi="Arial" w:cs="Arial"/>
+        </w:rPr>
+      </w:pPr>
+      <w:r>
+        <w:rPr>
+          <w:rFonts w:ascii="Arial" w:eastAsia="Arial Unicode MS" w:hAnsi="Arial" w:cs="Arial"/>
         </w:rPr>
         <w:t>Plantear</w:t>
       </w:r>
       <w:r>
         <w:rPr>
-          <w:rFonts w:ascii="Arial Unicode MS" w:eastAsia="Arial Unicode MS" w:hAnsi="Arial Unicode MS" w:cs="Arial Unicode MS"/>
-          <w:sz w:val="22"/>
-          <w:szCs w:val="22"/>
+          <w:rFonts w:ascii="Arial" w:eastAsia="Arial Unicode MS" w:hAnsi="Arial" w:cs="Arial"/>
         </w:rPr>
         <w:t xml:space="preserve"> hipótesis sobre</w:t>
       </w:r>
       <w:r>
         <w:rPr>
-          <w:rFonts w:ascii="Arial Unicode MS" w:eastAsia="Arial Unicode MS" w:hAnsi="Arial Unicode MS" w:cs="Arial Unicode MS"/>
-          <w:sz w:val="22"/>
-          <w:szCs w:val="22"/>
+          <w:rFonts w:ascii="Arial" w:eastAsia="Arial Unicode MS" w:hAnsi="Arial" w:cs="Arial"/>
         </w:rPr>
         <w:t xml:space="preserve"> la flotación de los cuerpos c</w:t>
       </w:r>
       <w:r>
         <w:rPr>
-          <w:rFonts w:ascii="Arial Unicode MS" w:eastAsia="Arial Unicode MS" w:hAnsi="Arial Unicode MS" w:cs="Arial Unicode MS"/>
-          <w:sz w:val="22"/>
-          <w:szCs w:val="22"/>
+          <w:rFonts w:ascii="Arial" w:eastAsia="Arial Unicode MS" w:hAnsi="Arial" w:cs="Arial"/>
         </w:rPr>
         <w:t>on base en</w:t>
       </w:r>
       <w:r>
         <w:rPr>
-          <w:rFonts w:ascii="Arial Unicode MS" w:eastAsia="Arial Unicode MS" w:hAnsi="Arial Unicode MS" w:cs="Arial Unicode MS"/>
-          <w:sz w:val="22"/>
-          <w:szCs w:val="22"/>
+          <w:rFonts w:ascii="Arial" w:eastAsia="Arial Unicode MS" w:hAnsi="Arial" w:cs="Arial"/>
         </w:rPr>
         <w:t xml:space="preserve"> el principio de Arquímedes.</w:t>
       </w:r>
       <w:r>
         <w:rPr>
-          <w:rFonts w:ascii="Arial Unicode MS" w:eastAsia="Arial Unicode MS" w:hAnsi="Arial Unicode MS" w:cs="Arial Unicode MS"/>
-          <w:sz w:val="22"/>
-          <w:szCs w:val="22"/>
+          <w:rFonts w:ascii="Arial" w:eastAsia="Arial Unicode MS" w:hAnsi="Arial" w:cs="Arial"/>
         </w:rPr>
         <w:t xml:space="preserve"> </w:t>
       </w:r>
@@ -402,27 +280,21 @@
           <w:ilvl w:val="0"/>
           <w:numId w:val="2"/>
         </w:numPr>
-        <w:spacing w:after="160" w:line="259" w:lineRule="auto"/>
+        <w:spacing w:after="160" w:line="360" w:lineRule="auto"/>
         <w:jc w:val="both"/>
         <w:rPr>
-          <w:rFonts w:ascii="Arial Unicode MS" w:eastAsia="Arial Unicode MS" w:hAnsi="Arial Unicode MS" w:cs="Arial Unicode MS"/>
-          <w:sz w:val="22"/>
-          <w:szCs w:val="22"/>
-        </w:rPr>
-      </w:pPr>
-      <w:r>
-        <w:rPr>
-          <w:rFonts w:ascii="Arial Unicode MS" w:eastAsia="Arial Unicode MS" w:hAnsi="Arial Unicode MS" w:cs="Arial Unicode MS"/>
-          <w:sz w:val="22"/>
-          <w:szCs w:val="22"/>
+          <w:rFonts w:ascii="Arial" w:eastAsia="Arial Unicode MS" w:hAnsi="Arial" w:cs="Arial"/>
+        </w:rPr>
+      </w:pPr>
+      <w:r>
+        <w:rPr>
+          <w:rFonts w:ascii="Arial" w:eastAsia="Arial Unicode MS" w:hAnsi="Arial" w:cs="Arial"/>
         </w:rPr>
         <w:t>Modelar</w:t>
       </w:r>
       <w:r>
         <w:rPr>
-          <w:rFonts w:ascii="Arial Unicode MS" w:eastAsia="Arial Unicode MS" w:hAnsi="Arial Unicode MS" w:cs="Arial Unicode MS"/>
-          <w:sz w:val="22"/>
-          <w:szCs w:val="22"/>
+          <w:rFonts w:ascii="Arial" w:eastAsia="Arial Unicode MS" w:hAnsi="Arial" w:cs="Arial"/>
         </w:rPr>
         <w:t xml:space="preserve"> el transporte de un fluido a través de una tubería aplicando la ecuación de continuidad desde una perspectiva cuantitativa. </w:t>
       </w:r>
@@ -434,35 +306,27 @@
           <w:ilvl w:val="0"/>
           <w:numId w:val="2"/>
         </w:numPr>
-        <w:spacing w:after="160" w:line="259" w:lineRule="auto"/>
+        <w:spacing w:after="160" w:line="360" w:lineRule="auto"/>
         <w:jc w:val="both"/>
         <w:rPr>
-          <w:rFonts w:ascii="Arial Unicode MS" w:eastAsia="Arial Unicode MS" w:hAnsi="Arial Unicode MS" w:cs="Arial Unicode MS"/>
-          <w:sz w:val="22"/>
-          <w:szCs w:val="22"/>
-        </w:rPr>
-      </w:pPr>
-      <w:r>
-        <w:rPr>
-          <w:rFonts w:ascii="Arial Unicode MS" w:eastAsia="Arial Unicode MS" w:hAnsi="Arial Unicode MS" w:cs="Arial Unicode MS"/>
-          <w:sz w:val="22"/>
-          <w:szCs w:val="22"/>
+          <w:rFonts w:ascii="Arial" w:eastAsia="Arial Unicode MS" w:hAnsi="Arial" w:cs="Arial"/>
+        </w:rPr>
+      </w:pPr>
+      <w:r>
+        <w:rPr>
+          <w:rFonts w:ascii="Arial" w:eastAsia="Arial Unicode MS" w:hAnsi="Arial" w:cs="Arial"/>
         </w:rPr>
         <w:t xml:space="preserve">Realizar predicciones </w:t>
       </w:r>
       <w:r>
         <w:rPr>
-          <w:rFonts w:ascii="Arial Unicode MS" w:eastAsia="Arial Unicode MS" w:hAnsi="Arial Unicode MS" w:cs="Arial Unicode MS"/>
-          <w:sz w:val="22"/>
-          <w:szCs w:val="22"/>
+          <w:rFonts w:ascii="Arial" w:eastAsia="Arial Unicode MS" w:hAnsi="Arial" w:cs="Arial"/>
         </w:rPr>
         <w:t xml:space="preserve">cuantitativas sobre el comportamiento de una prensa hidráulica a partir de la aplicación del principio de Pascal. </w:t>
       </w:r>
       <w:r>
         <w:rPr>
-          <w:rFonts w:ascii="Arial Unicode MS" w:eastAsia="Arial Unicode MS" w:hAnsi="Arial Unicode MS" w:cs="Arial Unicode MS"/>
-          <w:sz w:val="22"/>
-          <w:szCs w:val="22"/>
+          <w:rFonts w:ascii="Arial" w:eastAsia="Arial Unicode MS" w:hAnsi="Arial" w:cs="Arial"/>
         </w:rPr>
         <w:t xml:space="preserve"> </w:t>
       </w:r>
@@ -474,36 +338,28 @@
           <w:ilvl w:val="0"/>
           <w:numId w:val="4"/>
         </w:numPr>
-        <w:spacing w:after="160" w:line="259" w:lineRule="auto"/>
+        <w:spacing w:after="160" w:line="360" w:lineRule="auto"/>
         <w:jc w:val="both"/>
         <w:rPr>
-          <w:rFonts w:ascii="Arial Unicode MS" w:eastAsia="Arial Unicode MS" w:hAnsi="Arial Unicode MS" w:cs="Arial Unicode MS"/>
-          <w:b/>
-          <w:sz w:val="22"/>
-          <w:szCs w:val="22"/>
-        </w:rPr>
-      </w:pPr>
-      <w:r>
-        <w:rPr>
-          <w:rFonts w:ascii="Arial Unicode MS" w:eastAsia="Arial Unicode MS" w:hAnsi="Arial Unicode MS" w:cs="Arial Unicode MS"/>
-          <w:sz w:val="22"/>
-          <w:szCs w:val="22"/>
+          <w:rFonts w:ascii="Arial" w:eastAsia="Arial Unicode MS" w:hAnsi="Arial" w:cs="Arial"/>
+          <w:b/>
+        </w:rPr>
+      </w:pPr>
+      <w:r>
+        <w:rPr>
+          <w:rFonts w:ascii="Arial" w:eastAsia="Arial Unicode MS" w:hAnsi="Arial" w:cs="Arial"/>
         </w:rPr>
         <w:t xml:space="preserve">Plantear cuestionamientos sobre </w:t>
       </w:r>
       <w:r>
         <w:rPr>
-          <w:rFonts w:ascii="Arial Unicode MS" w:eastAsia="Arial Unicode MS" w:hAnsi="Arial Unicode MS" w:cs="Arial Unicode MS"/>
-          <w:sz w:val="22"/>
-          <w:szCs w:val="22"/>
+          <w:rFonts w:ascii="Arial" w:eastAsia="Arial Unicode MS" w:hAnsi="Arial" w:cs="Arial"/>
         </w:rPr>
         <w:t>los fluidos en reposo y en movimiento</w:t>
       </w:r>
       <w:r>
         <w:rPr>
-          <w:rFonts w:ascii="Arial Unicode MS" w:eastAsia="Arial Unicode MS" w:hAnsi="Arial Unicode MS" w:cs="Arial Unicode MS"/>
-          <w:sz w:val="22"/>
-          <w:szCs w:val="22"/>
+          <w:rFonts w:ascii="Arial" w:eastAsia="Arial Unicode MS" w:hAnsi="Arial" w:cs="Arial"/>
         </w:rPr>
         <w:t xml:space="preserve"> proponiendo métodos adecuados para indagar, clasificar y organizar la información que conlleve a dar respuesta a las preguntas formuladas. </w:t>
       </w:r>
@@ -515,51 +371,39 @@
           <w:ilvl w:val="0"/>
           <w:numId w:val="4"/>
         </w:numPr>
-        <w:spacing w:after="160" w:line="259" w:lineRule="auto"/>
+        <w:spacing w:after="160" w:line="360" w:lineRule="auto"/>
         <w:jc w:val="both"/>
         <w:rPr>
-          <w:rFonts w:ascii="Arial Unicode MS" w:eastAsia="Arial Unicode MS" w:hAnsi="Arial Unicode MS" w:cs="Arial Unicode MS"/>
-          <w:sz w:val="22"/>
-          <w:szCs w:val="22"/>
-        </w:rPr>
-      </w:pPr>
-      <w:r>
-        <w:rPr>
-          <w:rFonts w:ascii="Arial Unicode MS" w:eastAsia="Arial Unicode MS" w:hAnsi="Arial Unicode MS" w:cs="Arial Unicode MS"/>
-          <w:sz w:val="22"/>
-          <w:szCs w:val="22"/>
+          <w:rFonts w:ascii="Arial" w:eastAsia="Arial Unicode MS" w:hAnsi="Arial" w:cs="Arial"/>
+        </w:rPr>
+      </w:pPr>
+      <w:r>
+        <w:rPr>
+          <w:rFonts w:ascii="Arial" w:eastAsia="Arial Unicode MS" w:hAnsi="Arial" w:cs="Arial"/>
         </w:rPr>
         <w:t>Comunicar oralmente, por escrito y por medio</w:t>
       </w:r>
       <w:r>
         <w:rPr>
-          <w:rFonts w:ascii="Arial Unicode MS" w:eastAsia="Arial Unicode MS" w:hAnsi="Arial Unicode MS" w:cs="Arial Unicode MS"/>
-          <w:sz w:val="22"/>
-          <w:szCs w:val="22"/>
+          <w:rFonts w:ascii="Arial" w:eastAsia="Arial Unicode MS" w:hAnsi="Arial" w:cs="Arial"/>
         </w:rPr>
         <w:t>s</w:t>
       </w:r>
       <w:r>
         <w:rPr>
-          <w:rFonts w:ascii="Arial Unicode MS" w:eastAsia="Arial Unicode MS" w:hAnsi="Arial Unicode MS" w:cs="Arial Unicode MS"/>
-          <w:sz w:val="22"/>
-          <w:szCs w:val="22"/>
+          <w:rFonts w:ascii="Arial" w:eastAsia="Arial Unicode MS" w:hAnsi="Arial" w:cs="Arial"/>
         </w:rPr>
         <w:t xml:space="preserve"> virtuales el proceso de indagación y los resultados obtenidos utilizando ecuaciones,</w:t>
       </w:r>
       <w:r>
         <w:rPr>
-          <w:rFonts w:ascii="Arial Unicode MS" w:eastAsia="Arial Unicode MS" w:hAnsi="Arial Unicode MS" w:cs="Arial Unicode MS"/>
-          <w:sz w:val="22"/>
-          <w:szCs w:val="22"/>
+          <w:rFonts w:ascii="Arial" w:eastAsia="Arial Unicode MS" w:hAnsi="Arial" w:cs="Arial"/>
         </w:rPr>
         <w:t xml:space="preserve"> esquemas,</w:t>
       </w:r>
       <w:r>
         <w:rPr>
-          <w:rFonts w:ascii="Arial Unicode MS" w:eastAsia="Arial Unicode MS" w:hAnsi="Arial Unicode MS" w:cs="Arial Unicode MS"/>
-          <w:sz w:val="22"/>
-          <w:szCs w:val="22"/>
+          <w:rFonts w:ascii="Arial" w:eastAsia="Arial Unicode MS" w:hAnsi="Arial" w:cs="Arial"/>
         </w:rPr>
         <w:t xml:space="preserve"> tablas y gráficas.  </w:t>
       </w:r>
@@ -571,35 +415,27 @@
           <w:ilvl w:val="0"/>
           <w:numId w:val="4"/>
         </w:numPr>
-        <w:spacing w:after="160" w:line="259" w:lineRule="auto"/>
+        <w:spacing w:after="160" w:line="360" w:lineRule="auto"/>
         <w:jc w:val="both"/>
         <w:rPr>
-          <w:rFonts w:ascii="Arial Unicode MS" w:eastAsia="Arial Unicode MS" w:hAnsi="Arial Unicode MS" w:cs="Arial Unicode MS"/>
-          <w:sz w:val="22"/>
-          <w:szCs w:val="22"/>
-        </w:rPr>
-      </w:pPr>
-      <w:r>
-        <w:rPr>
-          <w:rFonts w:ascii="Arial Unicode MS" w:eastAsia="Arial Unicode MS" w:hAnsi="Arial Unicode MS" w:cs="Arial Unicode MS"/>
-          <w:sz w:val="22"/>
-          <w:szCs w:val="22"/>
+          <w:rFonts w:ascii="Arial" w:eastAsia="Arial Unicode MS" w:hAnsi="Arial" w:cs="Arial"/>
+        </w:rPr>
+      </w:pPr>
+      <w:r>
+        <w:rPr>
+          <w:rFonts w:ascii="Arial" w:eastAsia="Arial Unicode MS" w:hAnsi="Arial" w:cs="Arial"/>
         </w:rPr>
         <w:t xml:space="preserve">Proponer y sustentar respuestas a las preguntas propias formuladas, compararlas con </w:t>
       </w:r>
       <w:r>
         <w:rPr>
-          <w:rFonts w:ascii="Arial Unicode MS" w:eastAsia="Arial Unicode MS" w:hAnsi="Arial Unicode MS" w:cs="Arial Unicode MS"/>
-          <w:sz w:val="22"/>
-          <w:szCs w:val="22"/>
+          <w:rFonts w:ascii="Arial" w:eastAsia="Arial Unicode MS" w:hAnsi="Arial" w:cs="Arial"/>
         </w:rPr>
         <w:t xml:space="preserve">las </w:t>
       </w:r>
       <w:r>
         <w:rPr>
-          <w:rFonts w:ascii="Arial Unicode MS" w:eastAsia="Arial Unicode MS" w:hAnsi="Arial Unicode MS" w:cs="Arial Unicode MS"/>
-          <w:sz w:val="22"/>
-          <w:szCs w:val="22"/>
+          <w:rFonts w:ascii="Arial" w:eastAsia="Arial Unicode MS" w:hAnsi="Arial" w:cs="Arial"/>
         </w:rPr>
         <w:t>de otros y con los principios que rigen la mecánica de los fluidos.</w:t>
       </w:r>
@@ -611,676 +447,772 @@
           <w:ilvl w:val="0"/>
           <w:numId w:val="4"/>
         </w:numPr>
-        <w:spacing w:after="160" w:line="259" w:lineRule="auto"/>
+        <w:spacing w:after="160" w:line="360" w:lineRule="auto"/>
         <w:jc w:val="both"/>
         <w:rPr>
-          <w:rFonts w:ascii="Arial Unicode MS" w:eastAsia="Arial Unicode MS" w:hAnsi="Arial Unicode MS" w:cs="Arial Unicode MS"/>
-          <w:sz w:val="22"/>
-          <w:szCs w:val="22"/>
-        </w:rPr>
-      </w:pPr>
-      <w:r>
-        <w:rPr>
-          <w:rFonts w:ascii="Arial Unicode MS" w:eastAsia="Arial Unicode MS" w:hAnsi="Arial Unicode MS" w:cs="Arial Unicode MS"/>
-          <w:sz w:val="22"/>
-          <w:szCs w:val="22"/>
+          <w:rFonts w:ascii="Arial" w:eastAsia="Arial Unicode MS" w:hAnsi="Arial" w:cs="Arial"/>
+        </w:rPr>
+      </w:pPr>
+      <w:r>
+        <w:rPr>
+          <w:rFonts w:ascii="Arial" w:eastAsia="Arial Unicode MS" w:hAnsi="Arial" w:cs="Arial"/>
         </w:rPr>
         <w:t>Relacionar las conclusiones con las presentadas por otros autores y formular nuevas preguntas</w:t>
       </w:r>
     </w:p>
     <w:p>
       <w:pPr>
-        <w:rPr>
-          <w:rFonts w:ascii="Arial Unicode MS" w:eastAsia="Arial Unicode MS" w:hAnsi="Arial Unicode MS" w:cs="Arial Unicode MS"/>
-          <w:b/>
-          <w:sz w:val="22"/>
-          <w:szCs w:val="22"/>
-        </w:rPr>
-      </w:pPr>
-    </w:p>
-    <w:p>
-      <w:pPr>
-        <w:rPr>
-          <w:rFonts w:ascii="Arial Unicode MS" w:eastAsia="Arial Unicode MS" w:hAnsi="Arial Unicode MS" w:cs="Arial Unicode MS"/>
-          <w:b/>
-          <w:sz w:val="22"/>
-          <w:szCs w:val="22"/>
-        </w:rPr>
-      </w:pPr>
-      <w:r>
-        <w:rPr>
-          <w:rFonts w:ascii="Arial Unicode MS" w:eastAsia="Arial Unicode MS" w:hAnsi="Arial Unicode MS" w:cs="Arial Unicode MS"/>
-          <w:b/>
-          <w:sz w:val="22"/>
-          <w:szCs w:val="22"/>
+        <w:spacing w:line="360" w:lineRule="auto"/>
+        <w:rPr>
+          <w:rFonts w:ascii="Arial" w:eastAsia="Arial Unicode MS" w:hAnsi="Arial" w:cs="Arial"/>
+          <w:b/>
+        </w:rPr>
+      </w:pPr>
+    </w:p>
+    <w:p>
+      <w:pPr>
+        <w:spacing w:line="360" w:lineRule="auto"/>
+        <w:rPr>
+          <w:rFonts w:ascii="Arial" w:eastAsia="Arial Unicode MS" w:hAnsi="Arial" w:cs="Arial"/>
+          <w:b/>
+          <w:color w:val="FF0000"/>
+        </w:rPr>
+      </w:pPr>
+      <w:r>
+        <w:rPr>
+          <w:rFonts w:ascii="Arial" w:eastAsia="Arial Unicode MS" w:hAnsi="Arial" w:cs="Arial"/>
+          <w:b/>
+          <w:color w:val="FF0000"/>
+        </w:rPr>
+        <w:t>(</w:t>
+      </w:r>
+      <w:r>
+        <w:rPr>
+          <w:rFonts w:ascii="Arial" w:eastAsia="Arial Unicode MS" w:hAnsi="Arial" w:cs="Arial"/>
+          <w:b/>
+          <w:color w:val="FF0000"/>
         </w:rPr>
         <w:t>Estrategia didáctica</w:t>
       </w:r>
-    </w:p>
-    <w:p>
-      <w:pPr>
-        <w:rPr>
-          <w:rFonts w:ascii="Arial Unicode MS" w:eastAsia="Arial Unicode MS" w:hAnsi="Arial Unicode MS" w:cs="Arial Unicode MS"/>
-          <w:b/>
-          <w:sz w:val="22"/>
-          <w:szCs w:val="22"/>
-        </w:rPr>
-      </w:pPr>
-    </w:p>
-    <w:p>
-      <w:pPr>
+      <w:r>
+        <w:rPr>
+          <w:rFonts w:ascii="Arial" w:eastAsia="Arial Unicode MS" w:hAnsi="Arial" w:cs="Arial"/>
+          <w:b/>
+          <w:color w:val="FF0000"/>
+        </w:rPr>
+        <w:t>)</w:t>
+      </w:r>
+    </w:p>
+    <w:p>
+      <w:pPr>
+        <w:spacing w:line="360" w:lineRule="auto"/>
+        <w:rPr>
+          <w:rFonts w:ascii="Arial" w:eastAsia="Arial Unicode MS" w:hAnsi="Arial" w:cs="Arial"/>
+          <w:b/>
+        </w:rPr>
+      </w:pPr>
+    </w:p>
+    <w:p>
+      <w:pPr>
+        <w:spacing w:line="360" w:lineRule="auto"/>
         <w:jc w:val="both"/>
         <w:rPr>
-          <w:rFonts w:ascii="Arial Unicode MS" w:eastAsia="Arial Unicode MS" w:hAnsi="Arial Unicode MS" w:cs="Arial Unicode MS"/>
-          <w:sz w:val="22"/>
-          <w:szCs w:val="22"/>
-        </w:rPr>
-      </w:pPr>
-      <w:r>
-        <w:rPr>
-          <w:rFonts w:ascii="Arial Unicode MS" w:eastAsia="Arial Unicode MS" w:hAnsi="Arial Unicode MS" w:cs="Arial Unicode MS"/>
-          <w:sz w:val="22"/>
-          <w:szCs w:val="22"/>
+          <w:rFonts w:ascii="Arial" w:eastAsia="Arial Unicode MS" w:hAnsi="Arial" w:cs="Arial"/>
+        </w:rPr>
+      </w:pPr>
+      <w:r>
+        <w:rPr>
+          <w:rFonts w:ascii="Arial" w:eastAsia="Arial Unicode MS" w:hAnsi="Arial" w:cs="Arial"/>
         </w:rPr>
         <w:t xml:space="preserve">El estudio de la </w:t>
       </w:r>
       <w:r>
         <w:rPr>
-          <w:rFonts w:ascii="Arial Unicode MS" w:eastAsia="Arial Unicode MS" w:hAnsi="Arial Unicode MS" w:cs="Arial Unicode MS"/>
-          <w:b/>
-          <w:sz w:val="22"/>
-          <w:szCs w:val="22"/>
+          <w:rFonts w:ascii="Arial" w:eastAsia="Arial Unicode MS" w:hAnsi="Arial" w:cs="Arial"/>
         </w:rPr>
         <w:t>mecánica de fluidos</w:t>
       </w:r>
       <w:r>
         <w:rPr>
-          <w:rFonts w:ascii="Arial Unicode MS" w:eastAsia="Arial Unicode MS" w:hAnsi="Arial Unicode MS" w:cs="Arial Unicode MS"/>
-          <w:sz w:val="22"/>
-          <w:szCs w:val="22"/>
-        </w:rPr>
-        <w:t xml:space="preserve"> inicia con una descripción corta del concepto de fluido y sus propiedades, posteriormente, </w:t>
-      </w:r>
-      <w:r>
-        <w:rPr>
-          <w:rFonts w:ascii="Arial Unicode MS" w:eastAsia="Arial Unicode MS" w:hAnsi="Arial Unicode MS" w:cs="Arial Unicode MS"/>
-          <w:sz w:val="22"/>
-          <w:szCs w:val="22"/>
-        </w:rPr>
-        <w:t xml:space="preserve">a partir de situaciones </w:t>
-      </w:r>
-      <w:r>
-        <w:rPr>
-          <w:rFonts w:ascii="Arial Unicode MS" w:eastAsia="Arial Unicode MS" w:hAnsi="Arial Unicode MS" w:cs="Arial Unicode MS"/>
-          <w:sz w:val="22"/>
-          <w:szCs w:val="22"/>
+          <w:rFonts w:ascii="Arial" w:eastAsia="Arial Unicode MS" w:hAnsi="Arial" w:cs="Arial"/>
+        </w:rPr>
+        <w:t xml:space="preserve"> </w:t>
+      </w:r>
+      <w:r>
+        <w:rPr>
+          <w:rFonts w:ascii="Arial" w:eastAsia="Arial Unicode MS" w:hAnsi="Arial" w:cs="Arial"/>
+        </w:rPr>
+        <w:t xml:space="preserve">se </w:t>
+      </w:r>
+      <w:r>
+        <w:rPr>
+          <w:rFonts w:ascii="Arial" w:eastAsia="Arial Unicode MS" w:hAnsi="Arial" w:cs="Arial"/>
+        </w:rPr>
+        <w:t>inicia con una descripción corta del concepto de fluido y sus propiedades</w:t>
+      </w:r>
+      <w:r>
+        <w:rPr>
+          <w:rFonts w:ascii="Arial" w:eastAsia="Arial Unicode MS" w:hAnsi="Arial" w:cs="Arial"/>
+        </w:rPr>
+        <w:t xml:space="preserve"> a través del recurso “</w:t>
+      </w:r>
+      <w:r>
+        <w:rPr>
+          <w:rFonts w:ascii="Arial" w:eastAsia="Arial Unicode MS" w:hAnsi="Arial" w:cs="Arial"/>
+          <w:b/>
+        </w:rPr>
+        <w:t>Qué es un fluido</w:t>
+      </w:r>
+      <w:r>
+        <w:rPr>
+          <w:rFonts w:ascii="Arial" w:eastAsia="Arial Unicode MS" w:hAnsi="Arial" w:cs="Arial"/>
+        </w:rPr>
+        <w:t>”. P</w:t>
+      </w:r>
+      <w:r>
+        <w:rPr>
+          <w:rFonts w:ascii="Arial" w:eastAsia="Arial Unicode MS" w:hAnsi="Arial" w:cs="Arial"/>
+        </w:rPr>
+        <w:t xml:space="preserve">osteriormente, a partir de situaciones </w:t>
+      </w:r>
+      <w:r>
+        <w:rPr>
+          <w:rFonts w:ascii="Arial" w:eastAsia="Arial Unicode MS" w:hAnsi="Arial" w:cs="Arial"/>
         </w:rPr>
         <w:t xml:space="preserve">cotidianas para el estudiante </w:t>
       </w:r>
       <w:r>
         <w:rPr>
-          <w:rFonts w:ascii="Arial Unicode MS" w:eastAsia="Arial Unicode MS" w:hAnsi="Arial Unicode MS" w:cs="Arial Unicode MS"/>
-          <w:sz w:val="22"/>
-          <w:szCs w:val="22"/>
-        </w:rPr>
-        <w:t xml:space="preserve">se explica el concepto de </w:t>
-      </w:r>
-      <w:r>
-        <w:rPr>
-          <w:rFonts w:ascii="Arial Unicode MS" w:eastAsia="Arial Unicode MS" w:hAnsi="Arial Unicode MS" w:cs="Arial Unicode MS"/>
-          <w:b/>
-          <w:sz w:val="22"/>
-          <w:szCs w:val="22"/>
+          <w:rFonts w:ascii="Arial" w:eastAsia="Arial Unicode MS" w:hAnsi="Arial" w:cs="Arial"/>
+        </w:rPr>
+        <w:t xml:space="preserve">se explica </w:t>
+      </w:r>
+      <w:r>
+        <w:rPr>
+          <w:rFonts w:ascii="Arial" w:eastAsia="Arial Unicode MS" w:hAnsi="Arial" w:cs="Arial"/>
+        </w:rPr>
+        <w:lastRenderedPageBreak/>
+        <w:t xml:space="preserve">el concepto de </w:t>
+      </w:r>
+      <w:r>
+        <w:rPr>
+          <w:rFonts w:ascii="Arial" w:eastAsia="Arial Unicode MS" w:hAnsi="Arial" w:cs="Arial"/>
+        </w:rPr>
+        <w:t>“</w:t>
+      </w:r>
+      <w:r>
+        <w:rPr>
+          <w:rFonts w:ascii="Arial" w:eastAsia="Arial Unicode MS" w:hAnsi="Arial" w:cs="Arial"/>
+          <w:b/>
+        </w:rPr>
+        <w:t>La</w:t>
+      </w:r>
+      <w:r>
+        <w:rPr>
+          <w:rFonts w:ascii="Arial" w:eastAsia="Arial Unicode MS" w:hAnsi="Arial" w:cs="Arial"/>
+        </w:rPr>
+        <w:t xml:space="preserve"> </w:t>
+      </w:r>
+      <w:r>
+        <w:rPr>
+          <w:rFonts w:ascii="Arial" w:eastAsia="Arial Unicode MS" w:hAnsi="Arial" w:cs="Arial"/>
+          <w:b/>
         </w:rPr>
         <w:t>presión</w:t>
       </w:r>
       <w:r>
         <w:rPr>
-          <w:rFonts w:ascii="Arial Unicode MS" w:eastAsia="Arial Unicode MS" w:hAnsi="Arial Unicode MS" w:cs="Arial Unicode MS"/>
-          <w:sz w:val="22"/>
-          <w:szCs w:val="22"/>
+          <w:rFonts w:ascii="Arial" w:eastAsia="Arial Unicode MS" w:hAnsi="Arial" w:cs="Arial"/>
+        </w:rPr>
+        <w:t>”</w:t>
+      </w:r>
+      <w:r>
+        <w:rPr>
+          <w:rFonts w:ascii="Arial" w:eastAsia="Arial Unicode MS" w:hAnsi="Arial" w:cs="Arial"/>
         </w:rPr>
         <w:t xml:space="preserve"> en sólidos, </w:t>
       </w:r>
       <w:r>
         <w:rPr>
-          <w:rFonts w:ascii="Arial Unicode MS" w:eastAsia="Arial Unicode MS" w:hAnsi="Arial Unicode MS" w:cs="Arial Unicode MS"/>
-          <w:sz w:val="22"/>
-          <w:szCs w:val="22"/>
+          <w:rFonts w:ascii="Arial" w:eastAsia="Arial Unicode MS" w:hAnsi="Arial" w:cs="Arial"/>
         </w:rPr>
         <w:t xml:space="preserve">luego </w:t>
       </w:r>
       <w:r>
         <w:rPr>
-          <w:rFonts w:ascii="Arial Unicode MS" w:eastAsia="Arial Unicode MS" w:hAnsi="Arial Unicode MS" w:cs="Arial Unicode MS"/>
-          <w:sz w:val="22"/>
-          <w:szCs w:val="22"/>
-        </w:rPr>
-        <w:t xml:space="preserve">en líquidos, profundizando en la </w:t>
-      </w:r>
-      <w:r>
-        <w:rPr>
-          <w:rFonts w:ascii="Arial Unicode MS" w:eastAsia="Arial Unicode MS" w:hAnsi="Arial Unicode MS" w:cs="Arial Unicode MS"/>
-          <w:b/>
-          <w:sz w:val="22"/>
-          <w:szCs w:val="22"/>
+          <w:rFonts w:ascii="Arial" w:eastAsia="Arial Unicode MS" w:hAnsi="Arial" w:cs="Arial"/>
+        </w:rPr>
+        <w:t>en líquidos, profundizando con el recurso interactivo “</w:t>
+      </w:r>
+      <w:r>
+        <w:rPr>
+          <w:rFonts w:ascii="Arial" w:eastAsia="Arial Unicode MS" w:hAnsi="Arial" w:cs="Arial"/>
+          <w:b/>
+        </w:rPr>
+        <w:t>De qué depende la</w:t>
+      </w:r>
+      <w:r>
+        <w:rPr>
+          <w:rFonts w:ascii="Arial" w:eastAsia="Arial Unicode MS" w:hAnsi="Arial" w:cs="Arial"/>
+        </w:rPr>
+        <w:t xml:space="preserve"> </w:t>
+      </w:r>
+      <w:r>
+        <w:rPr>
+          <w:rFonts w:ascii="Arial" w:eastAsia="Arial Unicode MS" w:hAnsi="Arial" w:cs="Arial"/>
+          <w:b/>
         </w:rPr>
         <w:t>presión hidrostática</w:t>
       </w:r>
       <w:r>
         <w:rPr>
-          <w:rFonts w:ascii="Arial Unicode MS" w:eastAsia="Arial Unicode MS" w:hAnsi="Arial Unicode MS" w:cs="Arial Unicode MS"/>
-          <w:sz w:val="22"/>
-          <w:szCs w:val="22"/>
+          <w:rFonts w:ascii="Arial" w:eastAsia="Arial Unicode MS" w:hAnsi="Arial" w:cs="Arial"/>
+        </w:rPr>
+        <w:t>”</w:t>
+      </w:r>
+      <w:r>
+        <w:rPr>
+          <w:rFonts w:ascii="Arial" w:eastAsia="Arial Unicode MS" w:hAnsi="Arial" w:cs="Arial"/>
         </w:rPr>
         <w:t xml:space="preserve">. Al estudiar la </w:t>
       </w:r>
       <w:r>
         <w:rPr>
-          <w:rFonts w:ascii="Arial Unicode MS" w:eastAsia="Arial Unicode MS" w:hAnsi="Arial Unicode MS" w:cs="Arial Unicode MS"/>
-          <w:b/>
-          <w:sz w:val="22"/>
-          <w:szCs w:val="22"/>
-        </w:rPr>
-        <w:t>presión en gases</w:t>
-      </w:r>
-      <w:r>
-        <w:rPr>
-          <w:rFonts w:ascii="Arial Unicode MS" w:eastAsia="Arial Unicode MS" w:hAnsi="Arial Unicode MS" w:cs="Arial Unicode MS"/>
-          <w:sz w:val="22"/>
-          <w:szCs w:val="22"/>
-        </w:rPr>
-        <w:t xml:space="preserve">, se hace una revisión superficial de las leyes que los rigen: </w:t>
+          <w:rFonts w:ascii="Arial" w:eastAsia="Arial Unicode MS" w:hAnsi="Arial" w:cs="Arial"/>
+          <w:b/>
+        </w:rPr>
+        <w:t xml:space="preserve">presión en </w:t>
+      </w:r>
+      <w:r>
+        <w:rPr>
+          <w:rFonts w:ascii="Arial" w:eastAsia="Arial Unicode MS" w:hAnsi="Arial" w:cs="Arial"/>
+          <w:b/>
+        </w:rPr>
+        <w:t xml:space="preserve">los </w:t>
+      </w:r>
+      <w:r>
+        <w:rPr>
+          <w:rFonts w:ascii="Arial" w:eastAsia="Arial Unicode MS" w:hAnsi="Arial" w:cs="Arial"/>
+          <w:b/>
+        </w:rPr>
+        <w:t>gases</w:t>
+      </w:r>
+      <w:r>
+        <w:rPr>
+          <w:rFonts w:ascii="Arial" w:eastAsia="Arial Unicode MS" w:hAnsi="Arial" w:cs="Arial"/>
+        </w:rPr>
+        <w:t xml:space="preserve">, se hace </w:t>
+      </w:r>
+      <w:r>
+        <w:rPr>
+          <w:rFonts w:ascii="Arial" w:eastAsia="Arial Unicode MS" w:hAnsi="Arial" w:cs="Arial"/>
+        </w:rPr>
+        <w:t>una revisión gener</w:t>
+      </w:r>
+      <w:r>
+        <w:rPr>
+          <w:rFonts w:ascii="Arial" w:eastAsia="Arial Unicode MS" w:hAnsi="Arial" w:cs="Arial"/>
+        </w:rPr>
+        <w:t xml:space="preserve">al de las leyes que los rigen: </w:t>
       </w:r>
       <w:proofErr w:type="spellStart"/>
       <w:r>
         <w:rPr>
-          <w:rFonts w:ascii="Arial Unicode MS" w:eastAsia="Arial Unicode MS" w:hAnsi="Arial Unicode MS" w:cs="Arial Unicode MS"/>
-          <w:sz w:val="22"/>
-          <w:szCs w:val="22"/>
+          <w:rFonts w:ascii="Arial" w:eastAsia="Arial Unicode MS" w:hAnsi="Arial" w:cs="Arial"/>
         </w:rPr>
         <w:t>Boyle-Mariotte</w:t>
       </w:r>
       <w:proofErr w:type="spellEnd"/>
       <w:r>
         <w:rPr>
-          <w:rFonts w:ascii="Arial Unicode MS" w:eastAsia="Arial Unicode MS" w:hAnsi="Arial Unicode MS" w:cs="Arial Unicode MS"/>
-          <w:sz w:val="22"/>
-          <w:szCs w:val="22"/>
+          <w:rFonts w:ascii="Arial" w:eastAsia="Arial Unicode MS" w:hAnsi="Arial" w:cs="Arial"/>
         </w:rPr>
         <w:t xml:space="preserve">, Charles, Gay-Lussac y la ecuación de estado; no se profundiza en su estudio, pues el tema se desarrolla </w:t>
       </w:r>
       <w:r>
         <w:rPr>
-          <w:rFonts w:ascii="Arial Unicode MS" w:eastAsia="Arial Unicode MS" w:hAnsi="Arial Unicode MS" w:cs="Arial Unicode MS"/>
-          <w:sz w:val="22"/>
-          <w:szCs w:val="22"/>
+          <w:rFonts w:ascii="Arial" w:eastAsia="Arial Unicode MS" w:hAnsi="Arial" w:cs="Arial"/>
         </w:rPr>
         <w:t xml:space="preserve">en la sección de termodinámica, concretamente en el </w:t>
       </w:r>
       <w:r>
         <w:rPr>
-          <w:rFonts w:ascii="Arial Unicode MS" w:eastAsia="Arial Unicode MS" w:hAnsi="Arial Unicode MS" w:cs="Arial Unicode MS"/>
-          <w:sz w:val="22"/>
-          <w:szCs w:val="22"/>
+          <w:rFonts w:ascii="Arial" w:eastAsia="Arial Unicode MS" w:hAnsi="Arial" w:cs="Arial"/>
         </w:rPr>
         <w:t>contenido</w:t>
       </w:r>
       <w:r>
         <w:rPr>
-          <w:rFonts w:ascii="Arial Unicode MS" w:eastAsia="Arial Unicode MS" w:hAnsi="Arial Unicode MS" w:cs="Arial Unicode MS"/>
-          <w:sz w:val="22"/>
-          <w:szCs w:val="22"/>
+          <w:rFonts w:ascii="Arial" w:eastAsia="Arial Unicode MS" w:hAnsi="Arial" w:cs="Arial"/>
         </w:rPr>
         <w:t xml:space="preserve"> de gases ideales. </w:t>
       </w:r>
       <w:r>
         <w:rPr>
-          <w:rFonts w:ascii="Arial Unicode MS" w:eastAsia="Arial Unicode MS" w:hAnsi="Arial Unicode MS" w:cs="Arial Unicode MS"/>
-          <w:sz w:val="22"/>
-          <w:szCs w:val="22"/>
-        </w:rPr>
-        <w:t xml:space="preserve">En cambio se despliega una explicación completa de la </w:t>
-      </w:r>
-      <w:r>
-        <w:rPr>
-          <w:rFonts w:ascii="Arial Unicode MS" w:eastAsia="Arial Unicode MS" w:hAnsi="Arial Unicode MS" w:cs="Arial Unicode MS"/>
-          <w:b/>
-          <w:sz w:val="22"/>
-          <w:szCs w:val="22"/>
+          <w:rFonts w:ascii="Arial" w:eastAsia="Arial Unicode MS" w:hAnsi="Arial" w:cs="Arial"/>
+        </w:rPr>
+        <w:t xml:space="preserve">En </w:t>
+      </w:r>
+      <w:r>
+        <w:rPr>
+          <w:rFonts w:ascii="Arial" w:eastAsia="Arial Unicode MS" w:hAnsi="Arial" w:cs="Arial"/>
+        </w:rPr>
+        <w:t xml:space="preserve">cambio se despliega una explicación </w:t>
+      </w:r>
+      <w:r>
+        <w:rPr>
+          <w:rFonts w:ascii="Arial" w:eastAsia="Arial Unicode MS" w:hAnsi="Arial" w:cs="Arial"/>
+        </w:rPr>
+        <w:t xml:space="preserve">de la </w:t>
+      </w:r>
+      <w:r>
+        <w:rPr>
+          <w:rFonts w:ascii="Arial" w:eastAsia="Arial Unicode MS" w:hAnsi="Arial" w:cs="Arial"/>
+          <w:b/>
         </w:rPr>
         <w:t>presión atmosférica</w:t>
       </w:r>
       <w:r>
         <w:rPr>
-          <w:rFonts w:ascii="Arial Unicode MS" w:eastAsia="Arial Unicode MS" w:hAnsi="Arial Unicode MS" w:cs="Arial Unicode MS"/>
-          <w:sz w:val="22"/>
-          <w:szCs w:val="22"/>
-        </w:rPr>
-        <w:t xml:space="preserve">, proporcionándole un enfoque interesante al relacionarla con el estado del tiempo y la exploración de </w:t>
-      </w:r>
-      <w:r>
-        <w:rPr>
-          <w:rFonts w:ascii="Arial Unicode MS" w:eastAsia="Arial Unicode MS" w:hAnsi="Arial Unicode MS" w:cs="Arial Unicode MS"/>
-          <w:b/>
-          <w:sz w:val="22"/>
-          <w:szCs w:val="22"/>
+          <w:rFonts w:ascii="Arial" w:eastAsia="Arial Unicode MS" w:hAnsi="Arial" w:cs="Arial"/>
+        </w:rPr>
+        <w:t xml:space="preserve">, </w:t>
+      </w:r>
+      <w:r>
+        <w:rPr>
+          <w:rFonts w:ascii="Arial" w:eastAsia="Arial Unicode MS" w:hAnsi="Arial" w:cs="Arial"/>
+        </w:rPr>
+        <w:t xml:space="preserve">con </w:t>
+      </w:r>
+      <w:r>
+        <w:rPr>
+          <w:rFonts w:ascii="Arial" w:eastAsia="Arial Unicode MS" w:hAnsi="Arial" w:cs="Arial"/>
+        </w:rPr>
+        <w:t>un enfoque interesante al relacionarla con el estado del tiempo y la exploración de</w:t>
+      </w:r>
+      <w:r>
+        <w:rPr>
+          <w:rFonts w:ascii="Arial" w:eastAsia="Arial Unicode MS" w:hAnsi="Arial" w:cs="Arial"/>
+        </w:rPr>
+        <w:t xml:space="preserve"> las </w:t>
+      </w:r>
+      <w:r>
+        <w:rPr>
+          <w:rFonts w:ascii="Arial" w:eastAsia="Arial Unicode MS" w:hAnsi="Arial" w:cs="Arial"/>
         </w:rPr>
         <w:t>herramientas meteorológicas</w:t>
       </w:r>
       <w:r>
         <w:rPr>
-          <w:rFonts w:ascii="Arial Unicode MS" w:eastAsia="Arial Unicode MS" w:hAnsi="Arial Unicode MS" w:cs="Arial Unicode MS"/>
-          <w:sz w:val="22"/>
-          <w:szCs w:val="22"/>
-        </w:rPr>
-        <w:t xml:space="preserve"> como lo son los </w:t>
-      </w:r>
-      <w:r>
-        <w:rPr>
-          <w:rFonts w:ascii="Arial Unicode MS" w:eastAsia="Arial Unicode MS" w:hAnsi="Arial Unicode MS" w:cs="Arial Unicode MS"/>
-          <w:b/>
-          <w:sz w:val="22"/>
-          <w:szCs w:val="22"/>
+          <w:rFonts w:ascii="Arial" w:eastAsia="Arial Unicode MS" w:hAnsi="Arial" w:cs="Arial"/>
+        </w:rPr>
+        <w:t xml:space="preserve"> co</w:t>
+      </w:r>
+      <w:r>
+        <w:rPr>
+          <w:rFonts w:ascii="Arial" w:eastAsia="Arial Unicode MS" w:hAnsi="Arial" w:cs="Arial"/>
+        </w:rPr>
+        <w:t xml:space="preserve">mo </w:t>
+      </w:r>
+      <w:r>
+        <w:rPr>
+          <w:rFonts w:ascii="Arial" w:eastAsia="Arial Unicode MS" w:hAnsi="Arial" w:cs="Arial"/>
+        </w:rPr>
+        <w:t xml:space="preserve">son los </w:t>
+      </w:r>
+      <w:r>
+        <w:rPr>
+          <w:rFonts w:ascii="Arial" w:eastAsia="Arial Unicode MS" w:hAnsi="Arial" w:cs="Arial"/>
+          <w:b/>
         </w:rPr>
         <w:t>mapas de isóbaras</w:t>
       </w:r>
       <w:r>
         <w:rPr>
-          <w:rFonts w:ascii="Arial Unicode MS" w:eastAsia="Arial Unicode MS" w:hAnsi="Arial Unicode MS" w:cs="Arial Unicode MS"/>
-          <w:sz w:val="22"/>
-          <w:szCs w:val="22"/>
+          <w:rFonts w:ascii="Arial" w:eastAsia="Arial Unicode MS" w:hAnsi="Arial" w:cs="Arial"/>
         </w:rPr>
         <w:t xml:space="preserve">. </w:t>
       </w:r>
-    </w:p>
-    <w:p>
-      <w:pPr>
+      <w:r>
+        <w:rPr>
+          <w:rFonts w:ascii="Arial" w:eastAsia="Arial Unicode MS" w:hAnsi="Arial" w:cs="Arial"/>
+        </w:rPr>
+        <w:t>Acerca de estas temáticas se ofrecen diversos recursos que permiten la realización de cálculos y la resolución de problemas.</w:t>
+      </w:r>
+    </w:p>
+    <w:p>
+      <w:pPr>
+        <w:spacing w:line="360" w:lineRule="auto"/>
         <w:jc w:val="both"/>
         <w:rPr>
-          <w:rFonts w:ascii="Arial Unicode MS" w:eastAsia="Arial Unicode MS" w:hAnsi="Arial Unicode MS" w:cs="Arial Unicode MS"/>
-          <w:sz w:val="22"/>
-          <w:szCs w:val="22"/>
-        </w:rPr>
-      </w:pPr>
-    </w:p>
-    <w:p>
-      <w:pPr>
+          <w:rFonts w:ascii="Arial" w:eastAsia="Arial Unicode MS" w:hAnsi="Arial" w:cs="Arial"/>
+        </w:rPr>
+      </w:pPr>
+    </w:p>
+    <w:p>
+      <w:pPr>
+        <w:spacing w:line="360" w:lineRule="auto"/>
         <w:jc w:val="both"/>
         <w:rPr>
-          <w:rFonts w:ascii="Arial Unicode MS" w:eastAsia="Arial Unicode MS" w:hAnsi="Arial Unicode MS" w:cs="Arial Unicode MS"/>
-          <w:sz w:val="22"/>
-          <w:szCs w:val="22"/>
-        </w:rPr>
-      </w:pPr>
-      <w:r>
-        <w:rPr>
-          <w:rFonts w:ascii="Arial Unicode MS" w:eastAsia="Arial Unicode MS" w:hAnsi="Arial Unicode MS" w:cs="Arial Unicode MS"/>
-          <w:sz w:val="22"/>
-          <w:szCs w:val="22"/>
+          <w:rFonts w:ascii="Arial" w:eastAsia="Arial Unicode MS" w:hAnsi="Arial" w:cs="Arial"/>
+        </w:rPr>
+      </w:pPr>
+      <w:r>
+        <w:rPr>
+          <w:rFonts w:ascii="Arial" w:eastAsia="Arial Unicode MS" w:hAnsi="Arial" w:cs="Arial"/>
         </w:rPr>
         <w:t>Luego de estas exposiciones</w:t>
       </w:r>
       <w:r>
         <w:rPr>
-          <w:rFonts w:ascii="Arial Unicode MS" w:eastAsia="Arial Unicode MS" w:hAnsi="Arial Unicode MS" w:cs="Arial Unicode MS"/>
-          <w:sz w:val="22"/>
-          <w:szCs w:val="22"/>
+          <w:rFonts w:ascii="Arial" w:eastAsia="Arial Unicode MS" w:hAnsi="Arial" w:cs="Arial"/>
         </w:rPr>
         <w:t>,</w:t>
       </w:r>
       <w:r>
         <w:rPr>
-          <w:rFonts w:ascii="Arial Unicode MS" w:eastAsia="Arial Unicode MS" w:hAnsi="Arial Unicode MS" w:cs="Arial Unicode MS"/>
-          <w:sz w:val="22"/>
-          <w:szCs w:val="22"/>
-        </w:rPr>
-        <w:t xml:space="preserve"> el tema se divide en los principios de </w:t>
-      </w:r>
-      <w:r>
-        <w:rPr>
-          <w:rFonts w:ascii="Arial Unicode MS" w:eastAsia="Arial Unicode MS" w:hAnsi="Arial Unicode MS" w:cs="Arial Unicode MS"/>
-          <w:b/>
-          <w:sz w:val="22"/>
-          <w:szCs w:val="22"/>
+          <w:rFonts w:ascii="Arial" w:eastAsia="Arial Unicode MS" w:hAnsi="Arial" w:cs="Arial"/>
+        </w:rPr>
+        <w:t xml:space="preserve"> el tema asume el estudio de “</w:t>
+      </w:r>
+      <w:r>
+        <w:rPr>
+          <w:rFonts w:ascii="Arial" w:eastAsia="Arial Unicode MS" w:hAnsi="Arial" w:cs="Arial"/>
+          <w:b/>
+        </w:rPr>
+        <w:t>El principio</w:t>
+      </w:r>
+      <w:r>
+        <w:rPr>
+          <w:rFonts w:ascii="Arial" w:eastAsia="Arial Unicode MS" w:hAnsi="Arial" w:cs="Arial"/>
+          <w:b/>
+        </w:rPr>
+        <w:t xml:space="preserve"> de</w:t>
+      </w:r>
+      <w:r>
+        <w:rPr>
+          <w:rFonts w:ascii="Arial" w:eastAsia="Arial Unicode MS" w:hAnsi="Arial" w:cs="Arial"/>
+        </w:rPr>
+        <w:t xml:space="preserve"> </w:t>
+      </w:r>
+      <w:r>
+        <w:rPr>
+          <w:rFonts w:ascii="Arial" w:eastAsia="Arial Unicode MS" w:hAnsi="Arial" w:cs="Arial"/>
+          <w:b/>
         </w:rPr>
         <w:t>Arquímedes</w:t>
       </w:r>
       <w:r>
         <w:rPr>
-          <w:rFonts w:ascii="Arial Unicode MS" w:eastAsia="Arial Unicode MS" w:hAnsi="Arial Unicode MS" w:cs="Arial Unicode MS"/>
-          <w:b/>
-          <w:sz w:val="22"/>
-          <w:szCs w:val="22"/>
-        </w:rPr>
-        <w:t xml:space="preserve"> y la flotación de los cuerpos, </w:t>
-      </w:r>
-      <w:r>
-        <w:rPr>
-          <w:rFonts w:ascii="Arial Unicode MS" w:eastAsia="Arial Unicode MS" w:hAnsi="Arial Unicode MS" w:cs="Arial Unicode MS"/>
-          <w:b/>
-          <w:sz w:val="22"/>
-          <w:szCs w:val="22"/>
+          <w:rFonts w:ascii="Arial" w:eastAsia="Arial Unicode MS" w:hAnsi="Arial" w:cs="Arial"/>
+        </w:rPr>
+        <w:t>”</w:t>
+      </w:r>
+      <w:r>
+        <w:rPr>
+          <w:rFonts w:ascii="Arial" w:eastAsia="Arial Unicode MS" w:hAnsi="Arial" w:cs="Arial"/>
+        </w:rPr>
+        <w:t xml:space="preserve"> y la flotación de los cuerpos</w:t>
+      </w:r>
+      <w:r>
+        <w:rPr>
+          <w:rFonts w:ascii="Arial" w:eastAsia="Arial Unicode MS" w:hAnsi="Arial" w:cs="Arial"/>
+        </w:rPr>
+        <w:t>” con un interactivo,</w:t>
+      </w:r>
+      <w:r>
+        <w:rPr>
+          <w:rFonts w:ascii="Arial" w:eastAsia="Arial Unicode MS" w:hAnsi="Arial" w:cs="Arial"/>
+          <w:b/>
+        </w:rPr>
+        <w:t xml:space="preserve"> </w:t>
+      </w:r>
+      <w:r>
+        <w:rPr>
+          <w:rFonts w:ascii="Arial" w:eastAsia="Arial Unicode MS" w:hAnsi="Arial" w:cs="Arial"/>
+        </w:rPr>
+        <w:t>así como</w:t>
+      </w:r>
+      <w:r>
+        <w:rPr>
+          <w:rFonts w:ascii="Arial" w:eastAsia="Arial Unicode MS" w:hAnsi="Arial" w:cs="Arial"/>
+        </w:rPr>
+        <w:t xml:space="preserve"> el de </w:t>
+      </w:r>
+      <w:r>
+        <w:rPr>
+          <w:rFonts w:ascii="Arial" w:eastAsia="Arial Unicode MS" w:hAnsi="Arial" w:cs="Arial"/>
+        </w:rPr>
+        <w:t xml:space="preserve"> </w:t>
+      </w:r>
+      <w:r>
+        <w:rPr>
+          <w:rFonts w:ascii="Arial" w:eastAsia="Arial Unicode MS" w:hAnsi="Arial" w:cs="Arial"/>
+          <w:b/>
         </w:rPr>
         <w:t>Pascal</w:t>
       </w:r>
       <w:r>
         <w:rPr>
-          <w:rFonts w:ascii="Arial Unicode MS" w:eastAsia="Arial Unicode MS" w:hAnsi="Arial Unicode MS" w:cs="Arial Unicode MS"/>
-          <w:b/>
-          <w:sz w:val="22"/>
-          <w:szCs w:val="22"/>
+          <w:rFonts w:ascii="Arial" w:eastAsia="Arial Unicode MS" w:hAnsi="Arial" w:cs="Arial"/>
+          <w:b/>
         </w:rPr>
         <w:t xml:space="preserve"> y la prensa hidráulica</w:t>
       </w:r>
       <w:r>
         <w:rPr>
-          <w:rFonts w:ascii="Arial Unicode MS" w:eastAsia="Arial Unicode MS" w:hAnsi="Arial Unicode MS" w:cs="Arial Unicode MS"/>
-          <w:sz w:val="22"/>
-          <w:szCs w:val="22"/>
+          <w:rFonts w:ascii="Arial" w:eastAsia="Arial Unicode MS" w:hAnsi="Arial" w:cs="Arial"/>
         </w:rPr>
         <w:t xml:space="preserve"> referentes a la hidrostática y a la </w:t>
       </w:r>
       <w:r>
         <w:rPr>
-          <w:rFonts w:ascii="Arial Unicode MS" w:eastAsia="Arial Unicode MS" w:hAnsi="Arial Unicode MS" w:cs="Arial Unicode MS"/>
-          <w:b/>
-          <w:sz w:val="22"/>
-          <w:szCs w:val="22"/>
+          <w:rFonts w:ascii="Arial" w:eastAsia="Arial Unicode MS" w:hAnsi="Arial" w:cs="Arial"/>
         </w:rPr>
         <w:t xml:space="preserve">ecuación de continuidad </w:t>
       </w:r>
       <w:r>
         <w:rPr>
-          <w:rFonts w:ascii="Arial Unicode MS" w:eastAsia="Arial Unicode MS" w:hAnsi="Arial Unicode MS" w:cs="Arial Unicode MS"/>
-          <w:sz w:val="22"/>
-          <w:szCs w:val="22"/>
+          <w:rFonts w:ascii="Arial" w:eastAsia="Arial Unicode MS" w:hAnsi="Arial" w:cs="Arial"/>
         </w:rPr>
         <w:t>y</w:t>
       </w:r>
       <w:r>
         <w:rPr>
-          <w:rFonts w:ascii="Arial Unicode MS" w:eastAsia="Arial Unicode MS" w:hAnsi="Arial Unicode MS" w:cs="Arial Unicode MS"/>
-          <w:sz w:val="22"/>
-          <w:szCs w:val="22"/>
+          <w:rFonts w:ascii="Arial" w:eastAsia="Arial Unicode MS" w:hAnsi="Arial" w:cs="Arial"/>
+        </w:rPr>
+        <w:t xml:space="preserve"> principio de Bernoulli,</w:t>
+      </w:r>
+      <w:r>
+        <w:rPr>
+          <w:rFonts w:ascii="Arial" w:eastAsia="Arial Unicode MS" w:hAnsi="Arial" w:cs="Arial"/>
+        </w:rPr>
+        <w:t xml:space="preserve"> correspondientes a los fluidos en movimiento. </w:t>
+      </w:r>
+      <w:r>
+        <w:rPr>
+          <w:rFonts w:ascii="Arial" w:eastAsia="Arial Unicode MS" w:hAnsi="Arial" w:cs="Arial"/>
+        </w:rPr>
+        <w:t>Proponemos el desarrollo de dos recursos para el desarrollo de las competencias prácticas: “</w:t>
+      </w:r>
+      <w:r>
+        <w:rPr>
+          <w:rFonts w:ascii="Arial" w:eastAsia="Arial Unicode MS" w:hAnsi="Arial" w:cs="Arial"/>
+          <w:b/>
+        </w:rPr>
+        <w:t>verificación del principio de Arquímedes</w:t>
+      </w:r>
+      <w:r>
+        <w:rPr>
+          <w:rFonts w:ascii="Arial" w:eastAsia="Arial Unicode MS" w:hAnsi="Arial" w:cs="Arial"/>
+        </w:rPr>
+        <w:t>” y “</w:t>
+      </w:r>
+      <w:r>
+        <w:rPr>
+          <w:rFonts w:ascii="Arial" w:eastAsia="Arial Unicode MS" w:hAnsi="Arial" w:cs="Arial"/>
+          <w:b/>
+        </w:rPr>
+        <w:t>verificación del principio de Pascal</w:t>
+      </w:r>
+      <w:r>
+        <w:rPr>
+          <w:rFonts w:ascii="Arial" w:eastAsia="Arial Unicode MS" w:hAnsi="Arial" w:cs="Arial"/>
+        </w:rPr>
+        <w:t>”.</w:t>
+      </w:r>
+    </w:p>
+    <w:p>
+      <w:pPr>
+        <w:spacing w:line="360" w:lineRule="auto"/>
+        <w:jc w:val="both"/>
+        <w:rPr>
+          <w:rFonts w:ascii="Arial" w:eastAsia="Arial Unicode MS" w:hAnsi="Arial" w:cs="Arial"/>
+        </w:rPr>
+      </w:pPr>
+    </w:p>
+    <w:p>
+      <w:pPr>
+        <w:spacing w:line="360" w:lineRule="auto"/>
+        <w:jc w:val="both"/>
+        <w:rPr>
+          <w:rFonts w:ascii="Arial" w:eastAsia="Arial Unicode MS" w:hAnsi="Arial" w:cs="Arial"/>
+        </w:rPr>
+      </w:pPr>
+      <w:r>
+        <w:rPr>
+          <w:rFonts w:ascii="Arial" w:eastAsia="Arial Unicode MS" w:hAnsi="Arial" w:cs="Arial"/>
+        </w:rPr>
+        <w:t xml:space="preserve">Los recursos </w:t>
+      </w:r>
+      <w:r>
+        <w:rPr>
+          <w:rFonts w:ascii="Arial" w:eastAsia="Arial Unicode MS" w:hAnsi="Arial" w:cs="Arial"/>
+        </w:rPr>
+        <w:t xml:space="preserve">aquí </w:t>
+      </w:r>
+      <w:r>
+        <w:rPr>
+          <w:rFonts w:ascii="Arial" w:eastAsia="Arial Unicode MS" w:hAnsi="Arial" w:cs="Arial"/>
+        </w:rPr>
+        <w:t xml:space="preserve">propuestos permiten no solo la solución de problemas clásicos, sino también el desarrollo de experimentos, usando materiales de fácil acceso para el estudiante, que no requieren de </w:t>
+      </w:r>
+      <w:r>
+        <w:rPr>
+          <w:rFonts w:ascii="Arial" w:eastAsia="Arial Unicode MS" w:hAnsi="Arial" w:cs="Arial"/>
+        </w:rPr>
+        <w:t>material especializado</w:t>
+      </w:r>
+      <w:r>
+        <w:rPr>
+          <w:rFonts w:ascii="Arial" w:eastAsia="Arial Unicode MS" w:hAnsi="Arial" w:cs="Arial"/>
+        </w:rPr>
+        <w:t xml:space="preserve"> de laboratorio.  </w:t>
+      </w:r>
+      <w:r>
+        <w:rPr>
+          <w:rFonts w:ascii="Arial" w:eastAsia="Arial Unicode MS" w:hAnsi="Arial" w:cs="Arial"/>
+        </w:rPr>
+        <w:t xml:space="preserve">Este capítulo presenta actividades adicionales, las cuales pueden ser desarrolladas por el estudiante tanto individual como en grupo, por ejemplo, en la construcción de un </w:t>
+      </w:r>
+      <w:r>
+        <w:rPr>
+          <w:rFonts w:ascii="Arial" w:eastAsia="Arial Unicode MS" w:hAnsi="Arial" w:cs="Arial"/>
+          <w:b/>
+        </w:rPr>
+        <w:t xml:space="preserve">juguete hidrostático </w:t>
+      </w:r>
+      <w:r>
+        <w:rPr>
+          <w:rFonts w:ascii="Arial" w:eastAsia="Arial Unicode MS" w:hAnsi="Arial" w:cs="Arial"/>
+        </w:rPr>
+        <w:t xml:space="preserve">o al llevar a cabo el proyecto de la </w:t>
+      </w:r>
+      <w:r>
+        <w:rPr>
+          <w:rFonts w:ascii="Arial" w:eastAsia="Arial Unicode MS" w:hAnsi="Arial" w:cs="Arial"/>
+          <w:b/>
+        </w:rPr>
+        <w:t>prensa hidráulica</w:t>
+      </w:r>
+      <w:r>
+        <w:rPr>
+          <w:rFonts w:ascii="Arial" w:eastAsia="Arial Unicode MS" w:hAnsi="Arial" w:cs="Arial"/>
+        </w:rPr>
+        <w:t xml:space="preserve">. </w:t>
+      </w:r>
+      <w:r>
+        <w:rPr>
+          <w:rFonts w:ascii="Arial" w:eastAsia="Arial Unicode MS" w:hAnsi="Arial" w:cs="Arial"/>
+        </w:rPr>
+        <w:t xml:space="preserve">Estas actividades fortalecen el desarrollo de competencias y compromisos de tipo social en el aula de clase. </w:t>
+      </w:r>
+    </w:p>
+    <w:p>
+      <w:pPr>
+        <w:spacing w:line="360" w:lineRule="auto"/>
+        <w:jc w:val="both"/>
+        <w:rPr>
+          <w:rFonts w:ascii="Arial" w:eastAsia="Arial Unicode MS" w:hAnsi="Arial" w:cs="Arial"/>
+        </w:rPr>
+      </w:pPr>
+    </w:p>
+    <w:p>
+      <w:pPr>
+        <w:spacing w:line="360" w:lineRule="auto"/>
+        <w:jc w:val="both"/>
+        <w:rPr>
+          <w:rFonts w:ascii="Arial" w:eastAsia="Arial Unicode MS" w:hAnsi="Arial" w:cs="Arial"/>
+        </w:rPr>
+      </w:pPr>
+      <w:r>
+        <w:rPr>
+          <w:rFonts w:ascii="Arial" w:eastAsia="Arial Unicode MS" w:hAnsi="Arial" w:cs="Arial"/>
+        </w:rPr>
+        <w:t xml:space="preserve">Los </w:t>
+      </w:r>
+      <w:r>
+        <w:rPr>
+          <w:rFonts w:ascii="Arial" w:eastAsia="Arial Unicode MS" w:hAnsi="Arial" w:cs="Arial"/>
+        </w:rPr>
+        <w:t xml:space="preserve">recursos </w:t>
+      </w:r>
+      <w:r>
+        <w:rPr>
+          <w:rFonts w:ascii="Arial" w:eastAsia="Arial Unicode MS" w:hAnsi="Arial" w:cs="Arial"/>
+        </w:rPr>
+        <w:t>de exposición</w:t>
+      </w:r>
+      <w:r>
+        <w:rPr>
+          <w:rFonts w:ascii="Arial" w:eastAsia="Arial Unicode MS" w:hAnsi="Arial" w:cs="Arial"/>
+          <w:b/>
         </w:rPr>
         <w:t xml:space="preserve"> </w:t>
       </w:r>
       <w:r>
         <w:rPr>
-          <w:rFonts w:ascii="Arial Unicode MS" w:eastAsia="Arial Unicode MS" w:hAnsi="Arial Unicode MS" w:cs="Arial Unicode MS"/>
-          <w:b/>
-          <w:sz w:val="22"/>
-          <w:szCs w:val="22"/>
-        </w:rPr>
-        <w:t>principio de Bernoulli</w:t>
-      </w:r>
-      <w:r>
-        <w:rPr>
-          <w:rFonts w:ascii="Arial Unicode MS" w:eastAsia="Arial Unicode MS" w:hAnsi="Arial Unicode MS" w:cs="Arial Unicode MS"/>
-          <w:sz w:val="22"/>
-          <w:szCs w:val="22"/>
-        </w:rPr>
-        <w:t xml:space="preserve">, correspondientes a los fluidos en movimiento. </w:t>
-      </w:r>
-    </w:p>
-    <w:p>
-      <w:pPr>
+          <w:rFonts w:ascii="Arial" w:eastAsia="Arial Unicode MS" w:hAnsi="Arial" w:cs="Arial"/>
+        </w:rPr>
+        <w:t>incluidos</w:t>
+      </w:r>
+      <w:r>
+        <w:rPr>
+          <w:rFonts w:ascii="Arial" w:eastAsia="Arial Unicode MS" w:hAnsi="Arial" w:cs="Arial"/>
+        </w:rPr>
+        <w:t xml:space="preserve"> son de gran ayuda tanto para el d</w:t>
+      </w:r>
+      <w:r>
+        <w:rPr>
+          <w:rFonts w:ascii="Arial" w:eastAsia="Arial Unicode MS" w:hAnsi="Arial" w:cs="Arial"/>
+        </w:rPr>
+        <w:t>ocente como para el estudiante. El docente los puede utilizar al inicio de un tema o como cierre de unidad para resumir las ideas presentadas a los estudiantes</w:t>
+      </w:r>
+      <w:r>
+        <w:rPr>
+          <w:rFonts w:ascii="Arial" w:eastAsia="Arial Unicode MS" w:hAnsi="Arial" w:cs="Arial"/>
+        </w:rPr>
+        <w:t>;</w:t>
+      </w:r>
+      <w:r>
+        <w:rPr>
+          <w:rFonts w:ascii="Arial" w:eastAsia="Arial Unicode MS" w:hAnsi="Arial" w:cs="Arial"/>
+        </w:rPr>
+        <w:t xml:space="preserve"> para los alumnos pueden ser una herramienta útil </w:t>
+      </w:r>
+      <w:r>
+        <w:rPr>
+          <w:rFonts w:ascii="Arial" w:eastAsia="Arial Unicode MS" w:hAnsi="Arial" w:cs="Arial"/>
+        </w:rPr>
+        <w:t xml:space="preserve">para la revisión final del tema y preparación para las evaluaciones. </w:t>
+      </w:r>
+      <w:bookmarkStart w:id="0" w:name="_GoBack"/>
+      <w:bookmarkEnd w:id="0"/>
+    </w:p>
+    <w:p>
+      <w:pPr>
+        <w:spacing w:line="360" w:lineRule="auto"/>
         <w:jc w:val="both"/>
         <w:rPr>
-          <w:rFonts w:ascii="Arial Unicode MS" w:eastAsia="Arial Unicode MS" w:hAnsi="Arial Unicode MS" w:cs="Arial Unicode MS"/>
-          <w:sz w:val="22"/>
-          <w:szCs w:val="22"/>
-        </w:rPr>
-      </w:pPr>
-    </w:p>
-    <w:p>
-      <w:pPr>
+          <w:rFonts w:ascii="Arial" w:eastAsia="Arial Unicode MS" w:hAnsi="Arial" w:cs="Arial"/>
+        </w:rPr>
+      </w:pPr>
+    </w:p>
+    <w:p>
+      <w:pPr>
+        <w:spacing w:line="360" w:lineRule="auto"/>
         <w:jc w:val="both"/>
         <w:rPr>
-          <w:rFonts w:ascii="Arial Unicode MS" w:eastAsia="Arial Unicode MS" w:hAnsi="Arial Unicode MS" w:cs="Arial Unicode MS"/>
-          <w:sz w:val="22"/>
-          <w:szCs w:val="22"/>
-        </w:rPr>
-      </w:pPr>
-      <w:r>
-        <w:rPr>
-          <w:rFonts w:ascii="Arial Unicode MS" w:eastAsia="Arial Unicode MS" w:hAnsi="Arial Unicode MS" w:cs="Arial Unicode MS"/>
-          <w:sz w:val="22"/>
-          <w:szCs w:val="22"/>
-        </w:rPr>
-        <w:t xml:space="preserve">Los recursos </w:t>
-      </w:r>
-      <w:r>
-        <w:rPr>
-          <w:rFonts w:ascii="Arial Unicode MS" w:eastAsia="Arial Unicode MS" w:hAnsi="Arial Unicode MS" w:cs="Arial Unicode MS"/>
-          <w:sz w:val="22"/>
-          <w:szCs w:val="22"/>
-        </w:rPr>
-        <w:t xml:space="preserve">aquí </w:t>
-      </w:r>
-      <w:r>
-        <w:rPr>
-          <w:rFonts w:ascii="Arial Unicode MS" w:eastAsia="Arial Unicode MS" w:hAnsi="Arial Unicode MS" w:cs="Arial Unicode MS"/>
-          <w:sz w:val="22"/>
-          <w:szCs w:val="22"/>
-        </w:rPr>
-        <w:t xml:space="preserve">propuestos permiten no solo la solución de problemas clásicos, sino </w:t>
-      </w:r>
-      <w:r>
-        <w:rPr>
-          <w:rFonts w:ascii="Arial Unicode MS" w:eastAsia="Arial Unicode MS" w:hAnsi="Arial Unicode MS" w:cs="Arial Unicode MS"/>
-          <w:sz w:val="22"/>
-          <w:szCs w:val="22"/>
-        </w:rPr>
-        <w:t xml:space="preserve">también el desarrollo de experimentos, usando materiales de fácil acceso para </w:t>
-      </w:r>
-      <w:proofErr w:type="spellStart"/>
-      <w:r>
-        <w:rPr>
-          <w:rFonts w:ascii="Arial Unicode MS" w:eastAsia="Arial Unicode MS" w:hAnsi="Arial Unicode MS" w:cs="Arial Unicode MS"/>
-          <w:sz w:val="22"/>
-          <w:szCs w:val="22"/>
-        </w:rPr>
-        <w:t>el</w:t>
-      </w:r>
-      <w:proofErr w:type="spellEnd"/>
-      <w:r>
-        <w:rPr>
-          <w:rFonts w:ascii="Arial Unicode MS" w:eastAsia="Arial Unicode MS" w:hAnsi="Arial Unicode MS" w:cs="Arial Unicode MS"/>
-          <w:sz w:val="22"/>
-          <w:szCs w:val="22"/>
-        </w:rPr>
-        <w:t xml:space="preserve"> estudiante, que no requieren de </w:t>
-      </w:r>
-      <w:r>
-        <w:rPr>
-          <w:rFonts w:ascii="Arial Unicode MS" w:eastAsia="Arial Unicode MS" w:hAnsi="Arial Unicode MS" w:cs="Arial Unicode MS"/>
-          <w:sz w:val="22"/>
-          <w:szCs w:val="22"/>
-        </w:rPr>
-        <w:t>material especializado</w:t>
-      </w:r>
-      <w:r>
-        <w:rPr>
-          <w:rFonts w:ascii="Arial Unicode MS" w:eastAsia="Arial Unicode MS" w:hAnsi="Arial Unicode MS" w:cs="Arial Unicode MS"/>
-          <w:sz w:val="22"/>
-          <w:szCs w:val="22"/>
-        </w:rPr>
-        <w:t xml:space="preserve"> de laboratorio.  </w:t>
-      </w:r>
-      <w:r>
-        <w:rPr>
-          <w:rFonts w:ascii="Arial Unicode MS" w:eastAsia="Arial Unicode MS" w:hAnsi="Arial Unicode MS" w:cs="Arial Unicode MS"/>
-          <w:sz w:val="22"/>
-          <w:szCs w:val="22"/>
-        </w:rPr>
-        <w:t xml:space="preserve">Este capítulo presenta actividades adicionales, las cuales pueden ser desarrolladas por el estudiante tanto individual como en grupo, por ejemplo, en la construcción de un </w:t>
-      </w:r>
-      <w:r>
-        <w:rPr>
-          <w:rFonts w:ascii="Arial Unicode MS" w:eastAsia="Arial Unicode MS" w:hAnsi="Arial Unicode MS" w:cs="Arial Unicode MS"/>
-          <w:b/>
-          <w:sz w:val="22"/>
-          <w:szCs w:val="22"/>
-        </w:rPr>
-        <w:t xml:space="preserve">juguete hidrostático </w:t>
-      </w:r>
-      <w:r>
-        <w:rPr>
-          <w:rFonts w:ascii="Arial Unicode MS" w:eastAsia="Arial Unicode MS" w:hAnsi="Arial Unicode MS" w:cs="Arial Unicode MS"/>
-          <w:sz w:val="22"/>
-          <w:szCs w:val="22"/>
-        </w:rPr>
-        <w:t xml:space="preserve">o al llevar a cabo el proyecto de la </w:t>
-      </w:r>
-      <w:r>
-        <w:rPr>
-          <w:rFonts w:ascii="Arial Unicode MS" w:eastAsia="Arial Unicode MS" w:hAnsi="Arial Unicode MS" w:cs="Arial Unicode MS"/>
-          <w:b/>
-          <w:sz w:val="22"/>
-          <w:szCs w:val="22"/>
-        </w:rPr>
-        <w:t>prensa hidráulica</w:t>
-      </w:r>
-      <w:r>
-        <w:rPr>
-          <w:rFonts w:ascii="Arial Unicode MS" w:eastAsia="Arial Unicode MS" w:hAnsi="Arial Unicode MS" w:cs="Arial Unicode MS"/>
-          <w:sz w:val="22"/>
-          <w:szCs w:val="22"/>
-        </w:rPr>
-        <w:t xml:space="preserve">. </w:t>
-      </w:r>
-      <w:r>
-        <w:rPr>
-          <w:rFonts w:ascii="Arial Unicode MS" w:eastAsia="Arial Unicode MS" w:hAnsi="Arial Unicode MS" w:cs="Arial Unicode MS"/>
-          <w:sz w:val="22"/>
-          <w:szCs w:val="22"/>
-        </w:rPr>
-        <w:t xml:space="preserve">Estas actividades fortalecen el desarrollo de competencias y compromisos de tipo social en el aula de clase. </w:t>
-      </w:r>
-    </w:p>
-    <w:p>
-      <w:pPr>
+          <w:rFonts w:ascii="Arial" w:eastAsia="Arial Unicode MS" w:hAnsi="Arial" w:cs="Arial"/>
+        </w:rPr>
+      </w:pPr>
+    </w:p>
+    <w:p>
+      <w:pPr>
+        <w:spacing w:line="360" w:lineRule="auto"/>
         <w:jc w:val="both"/>
         <w:rPr>
-          <w:rFonts w:ascii="Arial Unicode MS" w:eastAsia="Arial Unicode MS" w:hAnsi="Arial Unicode MS" w:cs="Arial Unicode MS"/>
-          <w:sz w:val="22"/>
-          <w:szCs w:val="22"/>
-        </w:rPr>
-      </w:pPr>
-    </w:p>
-    <w:p>
-      <w:pPr>
-        <w:jc w:val="both"/>
-        <w:rPr>
-          <w:rFonts w:ascii="Arial Unicode MS" w:eastAsia="Arial Unicode MS" w:hAnsi="Arial Unicode MS" w:cs="Arial Unicode MS"/>
-          <w:sz w:val="22"/>
-          <w:szCs w:val="22"/>
-        </w:rPr>
-      </w:pPr>
-      <w:r>
-        <w:rPr>
-          <w:rFonts w:ascii="Arial Unicode MS" w:eastAsia="Arial Unicode MS" w:hAnsi="Arial Unicode MS" w:cs="Arial Unicode MS"/>
-          <w:sz w:val="22"/>
-          <w:szCs w:val="22"/>
-        </w:rPr>
-        <w:t xml:space="preserve">Los </w:t>
-      </w:r>
-      <w:r>
-        <w:rPr>
-          <w:rFonts w:ascii="Arial Unicode MS" w:eastAsia="Arial Unicode MS" w:hAnsi="Arial Unicode MS" w:cs="Arial Unicode MS"/>
-          <w:b/>
-          <w:sz w:val="22"/>
-          <w:szCs w:val="22"/>
-        </w:rPr>
-        <w:t xml:space="preserve">recursos </w:t>
-      </w:r>
-      <w:r>
-        <w:rPr>
-          <w:rFonts w:ascii="Arial Unicode MS" w:eastAsia="Arial Unicode MS" w:hAnsi="Arial Unicode MS" w:cs="Arial Unicode MS"/>
-          <w:b/>
-          <w:sz w:val="22"/>
-          <w:szCs w:val="22"/>
-        </w:rPr>
-        <w:t xml:space="preserve">de exposición </w:t>
-      </w:r>
-      <w:r>
-        <w:rPr>
-          <w:rFonts w:ascii="Arial Unicode MS" w:eastAsia="Arial Unicode MS" w:hAnsi="Arial Unicode MS" w:cs="Arial Unicode MS"/>
-          <w:sz w:val="22"/>
-          <w:szCs w:val="22"/>
-        </w:rPr>
-        <w:t>incluidos</w:t>
-      </w:r>
-      <w:r>
-        <w:rPr>
-          <w:rFonts w:ascii="Arial Unicode MS" w:eastAsia="Arial Unicode MS" w:hAnsi="Arial Unicode MS" w:cs="Arial Unicode MS"/>
-          <w:sz w:val="22"/>
-          <w:szCs w:val="22"/>
-        </w:rPr>
-        <w:t xml:space="preserve"> son de gran ayuda tanto para el d</w:t>
-      </w:r>
-      <w:r>
-        <w:rPr>
-          <w:rFonts w:ascii="Arial Unicode MS" w:eastAsia="Arial Unicode MS" w:hAnsi="Arial Unicode MS" w:cs="Arial Unicode MS"/>
-          <w:sz w:val="22"/>
-          <w:szCs w:val="22"/>
-        </w:rPr>
-        <w:t>ocente como para el estudiante. El docente los puede utilizar al inicio de un tema o como cierre de unidad para resumir las ideas presentadas a los estudiantes</w:t>
-      </w:r>
-      <w:r>
-        <w:rPr>
-          <w:rFonts w:ascii="Arial Unicode MS" w:eastAsia="Arial Unicode MS" w:hAnsi="Arial Unicode MS" w:cs="Arial Unicode MS"/>
-          <w:sz w:val="22"/>
-          <w:szCs w:val="22"/>
-        </w:rPr>
-        <w:t>;</w:t>
-      </w:r>
-      <w:r>
-        <w:rPr>
-          <w:rFonts w:ascii="Arial Unicode MS" w:eastAsia="Arial Unicode MS" w:hAnsi="Arial Unicode MS" w:cs="Arial Unicode MS"/>
-          <w:sz w:val="22"/>
-          <w:szCs w:val="22"/>
-        </w:rPr>
-        <w:t xml:space="preserve"> para los alumnos pueden ser una herramienta útil </w:t>
-      </w:r>
-      <w:r>
-        <w:rPr>
-          <w:rFonts w:ascii="Arial Unicode MS" w:eastAsia="Arial Unicode MS" w:hAnsi="Arial Unicode MS" w:cs="Arial Unicode MS"/>
-          <w:sz w:val="22"/>
-          <w:szCs w:val="22"/>
-        </w:rPr>
-        <w:t xml:space="preserve">para la revisión final del tema y preparación para las evaluaciones. </w:t>
-      </w:r>
-    </w:p>
-    <w:p>
-      <w:pPr>
-        <w:jc w:val="both"/>
-        <w:rPr>
-          <w:rFonts w:ascii="Arial Unicode MS" w:eastAsia="Arial Unicode MS" w:hAnsi="Arial Unicode MS" w:cs="Arial Unicode MS"/>
-          <w:sz w:val="22"/>
-          <w:szCs w:val="22"/>
-        </w:rPr>
-      </w:pPr>
-    </w:p>
-    <w:p>
-      <w:pPr>
-        <w:jc w:val="both"/>
-        <w:rPr>
-          <w:rFonts w:ascii="Arial Unicode MS" w:eastAsia="Arial Unicode MS" w:hAnsi="Arial Unicode MS" w:cs="Arial Unicode MS"/>
-          <w:sz w:val="22"/>
-          <w:szCs w:val="22"/>
-        </w:rPr>
-      </w:pPr>
-    </w:p>
-    <w:p>
-      <w:pPr>
-        <w:jc w:val="both"/>
-        <w:rPr>
-          <w:rFonts w:ascii="Arial Unicode MS" w:eastAsia="Arial Unicode MS" w:hAnsi="Arial Unicode MS" w:cs="Arial Unicode MS"/>
-          <w:sz w:val="22"/>
-          <w:szCs w:val="22"/>
+          <w:rFonts w:ascii="Arial" w:eastAsia="Arial Unicode MS" w:hAnsi="Arial" w:cs="Arial"/>
         </w:rPr>
       </w:pPr>
     </w:p>
@@ -1295,7 +1227,7 @@
 
 <file path=word/numbering.xml><?xml version="1.0" encoding="utf-8"?>
 <w:numbering xmlns:wpc="http://schemas.microsoft.com/office/word/2010/wordprocessingCanvas" xmlns:mc="http://schemas.openxmlformats.org/markup-compatibility/2006" xmlns:o="urn:schemas-microsoft-com:office:office" xmlns:r="http://schemas.openxmlformats.org/officeDocument/2006/relationships" xmlns:m="http://schemas.openxmlformats.org/officeDocument/2006/math" xmlns:v="urn:schemas-microsoft-com:vml" xmlns:wp14="http://schemas.microsoft.com/office/word/2010/wordprocessingDrawing" xmlns:wp="http://schemas.openxmlformats.org/drawingml/2006/wordprocessingDrawing" xmlns:w10="urn:schemas-microsoft-com:office:word" xmlns:w="http://schemas.openxmlformats.org/wordprocessingml/2006/main" xmlns:w14="http://schemas.microsoft.com/office/word/2010/wordml" xmlns:w15="http://schemas.microsoft.com/office/word/2012/wordml" xmlns:wpg="http://schemas.microsoft.com/office/word/2010/wordprocessingGroup" xmlns:wpi="http://schemas.microsoft.com/office/word/2010/wordprocessingInk" xmlns:wne="http://schemas.microsoft.com/office/word/2006/wordml" xmlns:wps="http://schemas.microsoft.com/office/word/2010/wordprocessingShape" mc:Ignorable="w14 w15 wp14">
-  <w:abstractNum w:abstractNumId="0">
+  <w:abstractNum w:abstractNumId="0" w15:restartNumberingAfterBreak="0">
     <w:nsid w:val="014726A5"/>
     <w:multiLevelType w:val="hybridMultilevel"/>
     <w:tmpl w:val="7E563334"/>
@@ -1408,7 +1340,7 @@
       </w:rPr>
     </w:lvl>
   </w:abstractNum>
-  <w:abstractNum w:abstractNumId="1">
+  <w:abstractNum w:abstractNumId="1" w15:restartNumberingAfterBreak="0">
     <w:nsid w:val="19662433"/>
     <w:multiLevelType w:val="hybridMultilevel"/>
     <w:tmpl w:val="D2989A32"/>
@@ -1521,7 +1453,7 @@
       </w:rPr>
     </w:lvl>
   </w:abstractNum>
-  <w:abstractNum w:abstractNumId="2">
+  <w:abstractNum w:abstractNumId="2" w15:restartNumberingAfterBreak="0">
     <w:nsid w:val="1D904F4D"/>
     <w:multiLevelType w:val="hybridMultilevel"/>
     <w:tmpl w:val="F0FED4E8"/>
@@ -1634,7 +1566,7 @@
       </w:rPr>
     </w:lvl>
   </w:abstractNum>
-  <w:abstractNum w:abstractNumId="3">
+  <w:abstractNum w:abstractNumId="3" w15:restartNumberingAfterBreak="0">
     <w:nsid w:val="34456C75"/>
     <w:multiLevelType w:val="hybridMultilevel"/>
     <w:tmpl w:val="00D8B48C"/>
@@ -1747,7 +1679,7 @@
       </w:rPr>
     </w:lvl>
   </w:abstractNum>
-  <w:abstractNum w:abstractNumId="4">
+  <w:abstractNum w:abstractNumId="4" w15:restartNumberingAfterBreak="0">
     <w:nsid w:val="4AEF7E34"/>
     <w:multiLevelType w:val="hybridMultilevel"/>
     <w:tmpl w:val="D8943836"/>

</xml_diff>